<commit_message>
changed >=0 to >0 in comparision for learning and on development data too
</commit_message>
<xml_diff>
--- a/Digit Recognition Report.docx
+++ b/Digit Recognition Report.docx
@@ -3619,9 +3619,24 @@
                 <w:rFonts w:cs="Consolas"/>
                 <w:sz w:val="20"/>
                 <w:szCs w:val="20"/>
-                <w:highlight w:val="yellow"/>
-              </w:rPr>
-              <w:t>Accuracy: 99.6 %</w:t>
+              </w:rPr>
+              <w:t xml:space="preserve">Accuracy: </w:t>
+            </w:r>
+            <w:r>
+              <w:rPr>
+                <w:rFonts w:cs="Consolas"/>
+                <w:sz w:val="20"/>
+                <w:szCs w:val="20"/>
+              </w:rPr>
+              <w:t>65.9</w:t>
+            </w:r>
+            <w:r>
+              <w:rPr>
+                <w:rFonts w:cs="Consolas"/>
+                <w:sz w:val="20"/>
+                <w:szCs w:val="20"/>
+              </w:rPr>
+              <w:t xml:space="preserve"> %</w:t>
             </w:r>
           </w:p>
           <w:p>
@@ -3655,7 +3670,15 @@
                 <w:sz w:val="20"/>
                 <w:szCs w:val="20"/>
               </w:rPr>
-              <w:t>Successful : 996</w:t>
+              <w:t xml:space="preserve">Successful : </w:t>
+            </w:r>
+            <w:r>
+              <w:rPr>
+                <w:rFonts w:cs="Consolas"/>
+                <w:sz w:val="20"/>
+                <w:szCs w:val="20"/>
+              </w:rPr>
+              <w:t>659</w:t>
             </w:r>
           </w:p>
           <w:p>
@@ -3736,7 +3759,17 @@
                 <w:sz w:val="20"/>
                 <w:szCs w:val="20"/>
               </w:rPr>
-              <w:t>Successful : 971</w:t>
+              <w:t>Succe</w:t>
+            </w:r>
+            <w:bookmarkStart w:id="0" w:name="_GoBack"/>
+            <w:bookmarkEnd w:id="0"/>
+            <w:r>
+              <w:rPr>
+                <w:rFonts w:cs="Consolas"/>
+                <w:sz w:val="20"/>
+                <w:szCs w:val="20"/>
+              </w:rPr>
+              <w:t>ssful : 971</w:t>
             </w:r>
           </w:p>
           <w:p>
@@ -8070,6 +8103,9 @@
         </w:rPr>
       </w:pPr>
       <w:r>
+        <w:rPr>
+          <w:noProof/>
+        </w:rPr>
         <w:drawing>
           <wp:inline distT="0" distB="0" distL="0" distR="0">
             <wp:extent cx="5943600" cy="2693401"/>
@@ -8176,6 +8212,9 @@
         </w:rPr>
       </w:pPr>
       <w:r>
+        <w:rPr>
+          <w:noProof/>
+        </w:rPr>
         <w:drawing>
           <wp:inline distT="0" distB="0" distL="0" distR="0">
             <wp:extent cx="5943600" cy="2693401"/>
@@ -8253,6 +8292,9 @@
         </w:rPr>
       </w:pPr>
       <w:r>
+        <w:rPr>
+          <w:noProof/>
+        </w:rPr>
         <w:drawing>
           <wp:inline distT="0" distB="0" distL="0" distR="0">
             <wp:extent cx="5943600" cy="2693401"/>
@@ -8345,6 +8387,9 @@
         </w:rPr>
       </w:pPr>
       <w:r>
+        <w:rPr>
+          <w:noProof/>
+        </w:rPr>
         <w:drawing>
           <wp:inline distT="0" distB="0" distL="0" distR="0">
             <wp:extent cx="5943600" cy="2646780"/>
@@ -8620,28 +8665,7 @@
                 <w:rFonts w:cs="Consolas"/>
                 <w:szCs w:val="20"/>
               </w:rPr>
-              <w:t xml:space="preserve">= 0.5) </w:t>
-            </w:r>
-            <w:r>
-              <w:rPr>
-                <w:rFonts w:cs="Consolas"/>
-                <w:szCs w:val="20"/>
-              </w:rPr>
-              <w:t>&lt; 50% accuracy</w:t>
-            </w:r>
-            <w:r>
-              <w:rPr>
-                <w:rFonts w:cs="Consolas"/>
-                <w:szCs w:val="20"/>
-              </w:rPr>
-              <w:t xml:space="preserve"> (</w:t>
-            </w:r>
-            <w:r>
-              <w:rPr>
-                <w:rFonts w:cs="Consolas"/>
-                <w:szCs w:val="20"/>
-              </w:rPr>
-              <w:t>44.5%)</w:t>
+              <w:t>= 0.5) &lt; 50% accuracy (44.5%)</w:t>
             </w:r>
           </w:p>
         </w:tc>
@@ -8667,14 +8691,7 @@
                 <w:rFonts w:cs="Consolas"/>
                 <w:szCs w:val="20"/>
               </w:rPr>
-              <w:t>Polynomial Kernel</w:t>
-            </w:r>
-            <w:r>
-              <w:rPr>
-                <w:rFonts w:cs="Consolas"/>
-                <w:szCs w:val="20"/>
-              </w:rPr>
-              <w:t xml:space="preserve"> Perceptron</w:t>
+              <w:t>Polynomial Kernel Perceptron</w:t>
             </w:r>
           </w:p>
         </w:tc>
@@ -8904,21 +8921,7 @@
                 <w:rFonts w:cs="Consolas"/>
                 <w:szCs w:val="20"/>
               </w:rPr>
-              <w:t xml:space="preserve">8 </w:t>
-            </w:r>
-            <w:r>
-              <w:rPr>
-                <w:rFonts w:cs="Consolas"/>
-                <w:szCs w:val="20"/>
-              </w:rPr>
-              <w:t>–</w:t>
-            </w:r>
-            <w:r>
-              <w:rPr>
-                <w:rFonts w:cs="Consolas"/>
-                <w:szCs w:val="20"/>
-              </w:rPr>
-              <w:t xml:space="preserve"> 85%</w:t>
+              <w:t>8 – 85%</w:t>
             </w:r>
           </w:p>
         </w:tc>
@@ -9709,23 +9712,7 @@
                 <w:b/>
                 <w:szCs w:val="20"/>
               </w:rPr>
-              <w:t>Gaussian SVM (</w:t>
-            </w:r>
-            <w:r>
-              <w:rPr>
-                <w:rFonts w:cs="Consolas"/>
-                <w:b/>
-                <w:szCs w:val="20"/>
-              </w:rPr>
-              <w:t>ɣ = 0.005</w:t>
-            </w:r>
-            <w:r>
-              <w:rPr>
-                <w:rFonts w:cs="Consolas"/>
-                <w:b/>
-                <w:szCs w:val="20"/>
-              </w:rPr>
-              <w:t>)</w:t>
+              <w:t>Gaussian SVM (ɣ = 0.005)</w:t>
             </w:r>
           </w:p>
         </w:tc>
@@ -9759,12 +9746,6 @@
                 <w:szCs w:val="20"/>
               </w:rPr>
               <w:tab/>
-            </w:r>
-            <w:r>
-              <w:rPr>
-                <w:rFonts w:cs="Consolas"/>
-                <w:szCs w:val="20"/>
-              </w:rPr>
               <w:t>1665</w:t>
             </w:r>
           </w:p>
@@ -9826,21 +9807,7 @@
                 <w:szCs w:val="20"/>
               </w:rPr>
               <w:tab/>
-              <w:t>9</w:t>
-            </w:r>
-            <w:r>
-              <w:rPr>
-                <w:rFonts w:cs="Consolas"/>
-                <w:szCs w:val="20"/>
-              </w:rPr>
-              <w:t xml:space="preserve">2.65 </w:t>
-            </w:r>
-            <w:r>
-              <w:rPr>
-                <w:rFonts w:cs="Consolas"/>
-                <w:szCs w:val="20"/>
-              </w:rPr>
-              <w:t>%</w:t>
+              <w:t>92.65 %</w:t>
             </w:r>
           </w:p>
         </w:tc>
@@ -9936,15 +9903,7 @@
                 <w:highlight w:val="yellow"/>
               </w:rPr>
               <w:tab/>
-              <w:t>97.66</w:t>
-            </w:r>
-            <w:r>
-              <w:rPr>
-                <w:rFonts w:cs="Consolas"/>
-                <w:szCs w:val="20"/>
-                <w:highlight w:val="yellow"/>
-              </w:rPr>
-              <w:t xml:space="preserve"> %</w:t>
+              <w:t>97.66 %</w:t>
             </w:r>
           </w:p>
         </w:tc>
@@ -11496,6 +11455,9 @@
         </w:rPr>
       </w:pPr>
       <w:r>
+        <w:rPr>
+          <w:noProof/>
+        </w:rPr>
         <w:drawing>
           <wp:inline distT="0" distB="0" distL="0" distR="0">
             <wp:extent cx="5943600" cy="2918179"/>
@@ -11807,14 +11769,7 @@
           <w:rFonts w:cs="Consolas"/>
           <w:szCs w:val="20"/>
         </w:rPr>
-        <w:t xml:space="preserve"> 2</w:t>
-      </w:r>
-      <w:r>
-        <w:rPr>
-          <w:rFonts w:cs="Consolas"/>
-          <w:szCs w:val="20"/>
-        </w:rPr>
-        <w:t>.</w:t>
+        <w:t xml:space="preserve"> 2.</w:t>
       </w:r>
     </w:p>
     <w:p>
@@ -11845,6 +11800,9 @@
         </w:rPr>
       </w:pPr>
       <w:r>
+        <w:rPr>
+          <w:noProof/>
+        </w:rPr>
         <w:drawing>
           <wp:inline distT="0" distB="0" distL="0" distR="0">
             <wp:extent cx="2890942" cy="2830664"/>
@@ -11894,8 +11852,6 @@
           </wp:inline>
         </w:drawing>
       </w:r>
-      <w:bookmarkStart w:id="0" w:name="_GoBack"/>
-      <w:bookmarkEnd w:id="0"/>
     </w:p>
     <w:sectPr>
       <w:footerReference w:type="default" r:id="rId14"/>
@@ -13054,6 +13010,7 @@
   <w:style w:type="character" w:default="1" w:styleId="DefaultParagraphFont">
     <w:name w:val="Default Paragraph Font"/>
     <w:uiPriority w:val="1"/>
+    <w:semiHidden/>
     <w:unhideWhenUsed/>
   </w:style>
   <w:style w:type="table" w:default="1" w:styleId="TableNormal">
@@ -13425,7 +13382,7 @@
 </file>
 
 <file path=customXml/itemProps1.xml><?xml version="1.0" encoding="utf-8"?>
-<ds:datastoreItem xmlns:ds="http://schemas.openxmlformats.org/officeDocument/2006/customXml" ds:itemID="{3DC6856B-E6FF-4DA7-99F9-F6AF9AD2EFBA}">
+<ds:datastoreItem xmlns:ds="http://schemas.openxmlformats.org/officeDocument/2006/customXml" ds:itemID="{A3690630-C50F-45E3-979F-FE3F2A1227B6}">
   <ds:schemaRefs>
     <ds:schemaRef ds:uri="http://schemas.openxmlformats.org/officeDocument/2006/bibliography"/>
   </ds:schemaRefs>

</xml_diff>

<commit_message>
unsaved changes from last commit
</commit_message>
<xml_diff>
--- a/Digit Recognition Report.docx
+++ b/Digit Recognition Report.docx
@@ -94,23 +94,13 @@
         </w:rPr>
         <w:t>Simple Perceptron – Perceptron.java (</w:t>
       </w:r>
-      <w:proofErr w:type="spellStart"/>
       <w:r>
         <w:rPr>
           <w:i/>
           <w:color w:val="000000" w:themeColor="text1"/>
           <w:u w:val="single"/>
         </w:rPr>
-        <w:t>trainPerceptron</w:t>
-      </w:r>
-      <w:proofErr w:type="spellEnd"/>
-      <w:r>
-        <w:rPr>
-          <w:i/>
-          <w:color w:val="000000" w:themeColor="text1"/>
-          <w:u w:val="single"/>
-        </w:rPr>
-        <w:t>()</w:t>
+        <w:t>trainPerceptron()</w:t>
       </w:r>
       <w:r>
         <w:rPr>
@@ -138,21 +128,12 @@
         </w:rPr>
         <w:t>Averaged Perceptron – Perceptron.java (</w:t>
       </w:r>
-      <w:proofErr w:type="spellStart"/>
       <w:r>
         <w:rPr>
           <w:i/>
           <w:color w:val="000000" w:themeColor="text1"/>
         </w:rPr>
-        <w:t>trainAveragedPerceptron</w:t>
-      </w:r>
-      <w:proofErr w:type="spellEnd"/>
-      <w:r>
-        <w:rPr>
-          <w:i/>
-          <w:color w:val="000000" w:themeColor="text1"/>
-        </w:rPr>
-        <w:t>()</w:t>
+        <w:t>trainAveragedPerceptron()</w:t>
       </w:r>
       <w:r>
         <w:rPr>
@@ -180,21 +161,12 @@
         </w:rPr>
         <w:t>Kernel Perceptron – KernelPerceptron.java (</w:t>
       </w:r>
-      <w:proofErr w:type="spellStart"/>
       <w:r>
         <w:rPr>
           <w:i/>
           <w:color w:val="000000" w:themeColor="text1"/>
         </w:rPr>
-        <w:t>trainKernelPerceptron</w:t>
-      </w:r>
-      <w:proofErr w:type="spellEnd"/>
-      <w:r>
-        <w:rPr>
-          <w:i/>
-          <w:color w:val="000000" w:themeColor="text1"/>
-        </w:rPr>
-        <w:t xml:space="preserve">() </w:t>
+        <w:t xml:space="preserve">trainKernelPerceptron() </w:t>
       </w:r>
       <w:r>
         <w:rPr>
@@ -241,21 +213,12 @@
           <w:color w:val="000000" w:themeColor="text1"/>
         </w:rPr>
       </w:pPr>
-      <w:proofErr w:type="spellStart"/>
       <w:r>
         <w:rPr>
           <w:i/>
           <w:color w:val="000000" w:themeColor="text1"/>
         </w:rPr>
-        <w:t>polynomialKernel</w:t>
-      </w:r>
-      <w:proofErr w:type="spellEnd"/>
-      <w:r>
-        <w:rPr>
-          <w:i/>
-          <w:color w:val="000000" w:themeColor="text1"/>
-        </w:rPr>
-        <w:t>()</w:t>
+        <w:t>polynomialKernel()</w:t>
       </w:r>
     </w:p>
     <w:p>
@@ -272,21 +235,12 @@
           <w:color w:val="000000" w:themeColor="text1"/>
         </w:rPr>
       </w:pPr>
-      <w:proofErr w:type="spellStart"/>
       <w:r>
         <w:rPr>
           <w:i/>
           <w:color w:val="000000" w:themeColor="text1"/>
         </w:rPr>
-        <w:t>gaussianKernel</w:t>
-      </w:r>
-      <w:proofErr w:type="spellEnd"/>
-      <w:r>
-        <w:rPr>
-          <w:i/>
-          <w:color w:val="000000" w:themeColor="text1"/>
-        </w:rPr>
-        <w:t>()</w:t>
+        <w:t>gaussianKernel()</w:t>
       </w:r>
     </w:p>
     <w:p>
@@ -313,21 +267,12 @@
         </w:rPr>
         <w:t xml:space="preserve"> KernelPerceptron.java (</w:t>
       </w:r>
-      <w:proofErr w:type="spellStart"/>
       <w:r>
         <w:rPr>
           <w:i/>
           <w:color w:val="000000" w:themeColor="text1"/>
         </w:rPr>
-        <w:t>trainAveragedKernelPerceptron</w:t>
-      </w:r>
-      <w:proofErr w:type="spellEnd"/>
-      <w:r>
-        <w:rPr>
-          <w:i/>
-          <w:color w:val="000000" w:themeColor="text1"/>
-        </w:rPr>
-        <w:t xml:space="preserve">() </w:t>
+        <w:t xml:space="preserve">trainAveragedKernelPerceptron() </w:t>
       </w:r>
       <w:r>
         <w:rPr>
@@ -356,21 +301,12 @@
           <w:color w:val="000000" w:themeColor="text1"/>
         </w:rPr>
       </w:pPr>
-      <w:proofErr w:type="spellStart"/>
       <w:r>
         <w:rPr>
           <w:i/>
           <w:color w:val="000000" w:themeColor="text1"/>
         </w:rPr>
-        <w:t>polynomialKernel</w:t>
-      </w:r>
-      <w:proofErr w:type="spellEnd"/>
-      <w:r>
-        <w:rPr>
-          <w:i/>
-          <w:color w:val="000000" w:themeColor="text1"/>
-        </w:rPr>
-        <w:t>()</w:t>
+        <w:t>polynomialKernel()</w:t>
       </w:r>
     </w:p>
     <w:p>
@@ -387,21 +323,12 @@
           <w:color w:val="000000" w:themeColor="text1"/>
         </w:rPr>
       </w:pPr>
-      <w:proofErr w:type="spellStart"/>
       <w:r>
         <w:rPr>
           <w:i/>
           <w:color w:val="000000" w:themeColor="text1"/>
         </w:rPr>
-        <w:t>gaussianKernel</w:t>
-      </w:r>
-      <w:proofErr w:type="spellEnd"/>
-      <w:r>
-        <w:rPr>
-          <w:i/>
-          <w:color w:val="000000" w:themeColor="text1"/>
-        </w:rPr>
-        <w:t>()</w:t>
+        <w:t>gaussianKernel()</w:t>
       </w:r>
     </w:p>
     <w:p>
@@ -451,21 +378,7 @@
         <w:rPr>
           <w:color w:val="000000" w:themeColor="text1"/>
         </w:rPr>
-        <w:t xml:space="preserve">Perceptron algorithm does not converge on this dataset. Ran for different epoch values (3, 5, </w:t>
-      </w:r>
-      <w:proofErr w:type="gramStart"/>
-      <w:r>
-        <w:rPr>
-          <w:color w:val="000000" w:themeColor="text1"/>
-        </w:rPr>
-        <w:t>10</w:t>
-      </w:r>
-      <w:proofErr w:type="gramEnd"/>
-      <w:r>
-        <w:rPr>
-          <w:color w:val="000000" w:themeColor="text1"/>
-        </w:rPr>
-        <w:t>).</w:t>
+        <w:t>Perceptron algorithm does not converge on this dataset. Ran for different epoch values (3, 5, 10).</w:t>
       </w:r>
       <w:r>
         <w:rPr>
@@ -492,71 +405,84 @@
           <w:color w:val="000000" w:themeColor="text1"/>
           <w:sz w:val="20"/>
         </w:rPr>
-        <w:t xml:space="preserve">Not Converged! ~ </w:t>
-      </w:r>
-      <w:proofErr w:type="gramStart"/>
+        <w:t>Not Converged! ~ in Simple Perceptron</w:t>
+      </w:r>
       <w:r>
         <w:rPr>
           <w:rFonts w:ascii="Consolas" w:hAnsi="Consolas" w:cs="Consolas"/>
           <w:color w:val="000000" w:themeColor="text1"/>
           <w:sz w:val="20"/>
         </w:rPr>
-        <w:t>in</w:t>
-      </w:r>
-      <w:proofErr w:type="gramEnd"/>
+        <w:br/>
+        <w:t>W: -0.55 -0.83 0.00 0.00</w:t>
+      </w:r>
+      <w:r>
+        <w:rPr>
+          <w:rFonts w:ascii="Courier New" w:hAnsi="Courier New" w:cs="Courier New"/>
+          <w:color w:val="000000" w:themeColor="text1"/>
+        </w:rPr>
+        <w:br/>
+      </w:r>
+      <w:r>
+        <w:rPr>
+          <w:rFonts w:ascii="Courier New" w:hAnsi="Courier New" w:cs="Courier New"/>
+          <w:color w:val="000000" w:themeColor="text1"/>
+        </w:rPr>
+        <w:br/>
+      </w:r>
+      <w:r>
+        <w:rPr>
+          <w:rFonts w:cs="Courier New"/>
+          <w:color w:val="000000" w:themeColor="text1"/>
+        </w:rPr>
+        <w:t>For epoch 5:</w:t>
+      </w:r>
+      <w:r>
+        <w:rPr>
+          <w:rFonts w:cs="Courier New"/>
+          <w:color w:val="000000" w:themeColor="text1"/>
+        </w:rPr>
+        <w:br/>
+      </w:r>
       <w:r>
         <w:rPr>
           <w:rFonts w:ascii="Consolas" w:hAnsi="Consolas" w:cs="Consolas"/>
           <w:color w:val="000000" w:themeColor="text1"/>
           <w:sz w:val="20"/>
         </w:rPr>
-        <w:t xml:space="preserve"> Simple Perceptron</w:t>
-      </w:r>
-      <w:r>
+        <w:t>Not Converged! ~ in Simple Perceptron</w:t>
+      </w:r>
+    </w:p>
+    <w:p>
+      <w:pPr>
+        <w:pStyle w:val="ListParagraph"/>
+        <w:spacing w:after="0" w:line="240" w:lineRule="auto"/>
+        <w:ind w:left="1440"/>
         <w:rPr>
           <w:rFonts w:ascii="Consolas" w:hAnsi="Consolas" w:cs="Consolas"/>
           <w:color w:val="000000" w:themeColor="text1"/>
           <w:sz w:val="20"/>
         </w:rPr>
-        <w:br/>
-        <w:t>W: -0.55 -0.83 0.00 0.00</w:t>
-      </w:r>
-      <w:r>
-        <w:rPr>
-          <w:rFonts w:ascii="Courier New" w:hAnsi="Courier New" w:cs="Courier New"/>
-          <w:color w:val="000000" w:themeColor="text1"/>
-        </w:rPr>
-        <w:br/>
-      </w:r>
-      <w:r>
-        <w:rPr>
-          <w:rFonts w:ascii="Courier New" w:hAnsi="Courier New" w:cs="Courier New"/>
-          <w:color w:val="000000" w:themeColor="text1"/>
-        </w:rPr>
-        <w:br/>
-      </w:r>
-      <w:r>
-        <w:rPr>
-          <w:rFonts w:cs="Courier New"/>
-          <w:color w:val="000000" w:themeColor="text1"/>
-        </w:rPr>
-        <w:t>For epoch 5:</w:t>
-      </w:r>
-      <w:r>
-        <w:rPr>
-          <w:rFonts w:cs="Courier New"/>
-          <w:color w:val="000000" w:themeColor="text1"/>
-        </w:rPr>
-        <w:br/>
-      </w:r>
+      </w:pPr>
       <w:r>
         <w:rPr>
           <w:rFonts w:ascii="Consolas" w:hAnsi="Consolas" w:cs="Consolas"/>
           <w:color w:val="000000" w:themeColor="text1"/>
           <w:sz w:val="20"/>
         </w:rPr>
-        <w:t>Not Converged! ~ in Simple Perceptron</w:t>
-      </w:r>
+        <w:t>W: -0.55 -0.83 0.00 0.00</w:t>
+      </w:r>
+    </w:p>
+    <w:p>
+      <w:pPr>
+        <w:pStyle w:val="ListParagraph"/>
+        <w:spacing w:after="0" w:line="240" w:lineRule="auto"/>
+        <w:ind w:left="1440"/>
+        <w:rPr>
+          <w:rFonts w:ascii="Consolas" w:hAnsi="Consolas" w:cs="Consolas"/>
+          <w:color w:val="000000" w:themeColor="text1"/>
+        </w:rPr>
+      </w:pPr>
     </w:p>
     <w:p>
       <w:pPr>
@@ -571,90 +497,39 @@
       </w:pPr>
       <w:r>
         <w:rPr>
+          <w:rFonts w:cs="Courier New"/>
+          <w:color w:val="000000" w:themeColor="text1"/>
+        </w:rPr>
+        <w:t xml:space="preserve">For </w:t>
+      </w:r>
+      <w:r>
+        <w:rPr>
+          <w:rFonts w:cs="Courier New"/>
+          <w:color w:val="000000" w:themeColor="text1"/>
+        </w:rPr>
+        <w:t>epoch 10</w:t>
+      </w:r>
+      <w:r>
+        <w:rPr>
+          <w:rFonts w:cs="Courier New"/>
+          <w:color w:val="000000" w:themeColor="text1"/>
+        </w:rPr>
+        <w:t>:</w:t>
+      </w:r>
+      <w:r>
+        <w:rPr>
+          <w:rFonts w:ascii="Consolas" w:hAnsi="Consolas" w:cs="Consolas"/>
+          <w:color w:val="000000" w:themeColor="text1"/>
+        </w:rPr>
+        <w:br/>
+      </w:r>
+      <w:r>
+        <w:rPr>
           <w:rFonts w:ascii="Consolas" w:hAnsi="Consolas" w:cs="Consolas"/>
           <w:color w:val="000000" w:themeColor="text1"/>
           <w:sz w:val="20"/>
         </w:rPr>
-        <w:t>W: -0.55 -0.83 0.00 0.00</w:t>
-      </w:r>
-    </w:p>
-    <w:p>
-      <w:pPr>
-        <w:pStyle w:val="ListParagraph"/>
-        <w:spacing w:after="0" w:line="240" w:lineRule="auto"/>
-        <w:ind w:left="1440"/>
-        <w:rPr>
-          <w:rFonts w:ascii="Consolas" w:hAnsi="Consolas" w:cs="Consolas"/>
-          <w:color w:val="000000" w:themeColor="text1"/>
-        </w:rPr>
-      </w:pPr>
-    </w:p>
-    <w:p>
-      <w:pPr>
-        <w:pStyle w:val="ListParagraph"/>
-        <w:spacing w:after="0" w:line="240" w:lineRule="auto"/>
-        <w:ind w:left="1440"/>
-        <w:rPr>
-          <w:rFonts w:ascii="Consolas" w:hAnsi="Consolas" w:cs="Consolas"/>
-          <w:color w:val="000000" w:themeColor="text1"/>
-          <w:sz w:val="20"/>
-        </w:rPr>
-      </w:pPr>
-      <w:r>
-        <w:rPr>
-          <w:rFonts w:cs="Courier New"/>
-          <w:color w:val="000000" w:themeColor="text1"/>
-        </w:rPr>
-        <w:t xml:space="preserve">For </w:t>
-      </w:r>
-      <w:r>
-        <w:rPr>
-          <w:rFonts w:cs="Courier New"/>
-          <w:color w:val="000000" w:themeColor="text1"/>
-        </w:rPr>
-        <w:t>epoch 10</w:t>
-      </w:r>
-      <w:proofErr w:type="gramStart"/>
-      <w:r>
-        <w:rPr>
-          <w:rFonts w:cs="Courier New"/>
-          <w:color w:val="000000" w:themeColor="text1"/>
-        </w:rPr>
-        <w:t>:</w:t>
-      </w:r>
-      <w:proofErr w:type="gramEnd"/>
-      <w:r>
-        <w:rPr>
-          <w:rFonts w:ascii="Consolas" w:hAnsi="Consolas" w:cs="Consolas"/>
-          <w:color w:val="000000" w:themeColor="text1"/>
-        </w:rPr>
-        <w:br/>
-      </w:r>
-      <w:r>
-        <w:rPr>
-          <w:rFonts w:ascii="Consolas" w:hAnsi="Consolas" w:cs="Consolas"/>
-          <w:color w:val="000000" w:themeColor="text1"/>
-          <w:sz w:val="20"/>
-        </w:rPr>
-        <w:t xml:space="preserve">Not Converged! ~ </w:t>
-      </w:r>
-      <w:proofErr w:type="gramStart"/>
-      <w:r>
-        <w:rPr>
-          <w:rFonts w:ascii="Consolas" w:hAnsi="Consolas" w:cs="Consolas"/>
-          <w:color w:val="000000" w:themeColor="text1"/>
-          <w:sz w:val="20"/>
-        </w:rPr>
-        <w:t>in</w:t>
-      </w:r>
-      <w:proofErr w:type="gramEnd"/>
-      <w:r>
-        <w:rPr>
-          <w:rFonts w:ascii="Consolas" w:hAnsi="Consolas" w:cs="Consolas"/>
-          <w:color w:val="000000" w:themeColor="text1"/>
-          <w:sz w:val="20"/>
-        </w:rPr>
-        <w:t xml:space="preserve"> Simple Perceptron</w:t>
+        <w:t>Not Converged! ~ in Simple Perceptron</w:t>
       </w:r>
     </w:p>
     <w:p>
@@ -746,9 +621,29 @@
           <w:sz w:val="20"/>
           <w:szCs w:val="20"/>
         </w:rPr>
-        <w:t xml:space="preserve">Not Converged! ~ </w:t>
-      </w:r>
-      <w:proofErr w:type="gramStart"/>
+        <w:t>Not Converged! ~ in Kernel Perceptron (POLYNOMIAL)</w:t>
+      </w:r>
+    </w:p>
+    <w:p>
+      <w:pPr>
+        <w:autoSpaceDE w:val="0"/>
+        <w:autoSpaceDN w:val="0"/>
+        <w:adjustRightInd w:val="0"/>
+        <w:spacing w:after="0" w:line="240" w:lineRule="auto"/>
+        <w:ind w:left="1440"/>
+        <w:rPr>
+          <w:rFonts w:cs="Consolas"/>
+          <w:color w:val="000000"/>
+          <w:sz w:val="20"/>
+          <w:szCs w:val="20"/>
+        </w:rPr>
+      </w:pPr>
+      <w:r>
+        <w:rPr>
+          <w:rStyle w:val="st"/>
+        </w:rPr>
+        <w:t>α  =</w:t>
+      </w:r>
       <w:r>
         <w:rPr>
           <w:rFonts w:ascii="Consolas" w:hAnsi="Consolas" w:cs="Consolas"/>
@@ -756,9 +651,16 @@
           <w:sz w:val="20"/>
           <w:szCs w:val="20"/>
         </w:rPr>
-        <w:t>in</w:t>
-      </w:r>
-      <w:proofErr w:type="gramEnd"/>
+        <w:t xml:space="preserve">  3  0  4  0  4  0  4</w:t>
+      </w:r>
+      <w:r>
+        <w:rPr>
+          <w:rFonts w:ascii="Consolas" w:hAnsi="Consolas" w:cs="Consolas"/>
+          <w:sz w:val="20"/>
+          <w:szCs w:val="20"/>
+        </w:rPr>
+        <w:t xml:space="preserve">  </w:t>
+      </w:r>
       <w:r>
         <w:rPr>
           <w:rFonts w:ascii="Consolas" w:hAnsi="Consolas" w:cs="Consolas"/>
@@ -766,28 +668,7 @@
           <w:sz w:val="20"/>
           <w:szCs w:val="20"/>
         </w:rPr>
-        <w:t xml:space="preserve"> Kernel Perceptron (POLYNOMIAL)</w:t>
-      </w:r>
-    </w:p>
-    <w:p>
-      <w:pPr>
-        <w:autoSpaceDE w:val="0"/>
-        <w:autoSpaceDN w:val="0"/>
-        <w:adjustRightInd w:val="0"/>
-        <w:spacing w:after="0" w:line="240" w:lineRule="auto"/>
-        <w:ind w:left="1440"/>
-        <w:rPr>
-          <w:rFonts w:cs="Consolas"/>
-          <w:color w:val="000000"/>
-          <w:sz w:val="20"/>
-          <w:szCs w:val="20"/>
-        </w:rPr>
-      </w:pPr>
-      <w:r>
-        <w:rPr>
-          <w:rStyle w:val="st"/>
-        </w:rPr>
-        <w:t>α  =</w:t>
+        <w:t>0</w:t>
       </w:r>
       <w:r>
         <w:rPr>
@@ -796,15 +677,7 @@
           <w:sz w:val="20"/>
           <w:szCs w:val="20"/>
         </w:rPr>
-        <w:t xml:space="preserve">  3  0  4  0  4  0  4</w:t>
-      </w:r>
-      <w:r>
-        <w:rPr>
-          <w:rFonts w:ascii="Consolas" w:hAnsi="Consolas" w:cs="Consolas"/>
-          <w:sz w:val="20"/>
-          <w:szCs w:val="20"/>
-        </w:rPr>
-        <w:t xml:space="preserve">  </w:t>
+        <w:br/>
       </w:r>
       <w:r>
         <w:rPr>
@@ -813,8 +686,31 @@
           <w:sz w:val="20"/>
           <w:szCs w:val="20"/>
         </w:rPr>
-        <w:t>0</w:t>
-      </w:r>
+        <w:br/>
+      </w:r>
+      <w:r>
+        <w:rPr>
+          <w:rFonts w:cs="Consolas"/>
+          <w:color w:val="000000"/>
+          <w:szCs w:val="20"/>
+          <w:u w:val="single"/>
+        </w:rPr>
+        <w:t>For d=2; Epochs 5;</w:t>
+      </w:r>
+    </w:p>
+    <w:p>
+      <w:pPr>
+        <w:autoSpaceDE w:val="0"/>
+        <w:autoSpaceDN w:val="0"/>
+        <w:adjustRightInd w:val="0"/>
+        <w:spacing w:after="0" w:line="240" w:lineRule="auto"/>
+        <w:ind w:left="1440"/>
+        <w:rPr>
+          <w:rFonts w:ascii="Consolas" w:hAnsi="Consolas" w:cs="Consolas"/>
+          <w:sz w:val="20"/>
+          <w:szCs w:val="20"/>
+        </w:rPr>
+      </w:pPr>
       <w:r>
         <w:rPr>
           <w:rFonts w:ascii="Consolas" w:hAnsi="Consolas" w:cs="Consolas"/>
@@ -822,72 +718,29 @@
           <w:sz w:val="20"/>
           <w:szCs w:val="20"/>
         </w:rPr>
-        <w:br/>
-      </w:r>
-      <w:r>
+        <w:t>Converged ~ in Kernel Perceptron (POLYNOMIAL) @epoch: 3 With Alpha:</w:t>
+      </w:r>
+    </w:p>
+    <w:p>
+      <w:pPr>
+        <w:autoSpaceDE w:val="0"/>
+        <w:autoSpaceDN w:val="0"/>
+        <w:adjustRightInd w:val="0"/>
+        <w:spacing w:after="0" w:line="240" w:lineRule="auto"/>
+        <w:ind w:left="1440"/>
         <w:rPr>
           <w:rFonts w:ascii="Consolas" w:hAnsi="Consolas" w:cs="Consolas"/>
           <w:color w:val="000000"/>
           <w:sz w:val="20"/>
           <w:szCs w:val="20"/>
         </w:rPr>
-        <w:br/>
-      </w:r>
-      <w:r>
-        <w:rPr>
-          <w:rFonts w:cs="Consolas"/>
-          <w:color w:val="000000"/>
-          <w:szCs w:val="20"/>
-          <w:u w:val="single"/>
-        </w:rPr>
-        <w:t>For d=2; Epochs 5;</w:t>
-      </w:r>
-    </w:p>
-    <w:p>
-      <w:pPr>
-        <w:autoSpaceDE w:val="0"/>
-        <w:autoSpaceDN w:val="0"/>
-        <w:adjustRightInd w:val="0"/>
-        <w:spacing w:after="0" w:line="240" w:lineRule="auto"/>
-        <w:ind w:left="1440"/>
-        <w:rPr>
-          <w:rFonts w:ascii="Consolas" w:hAnsi="Consolas" w:cs="Consolas"/>
-          <w:sz w:val="20"/>
-          <w:szCs w:val="20"/>
-        </w:rPr>
-      </w:pPr>
-      <w:r>
-        <w:rPr>
-          <w:rFonts w:ascii="Consolas" w:hAnsi="Consolas" w:cs="Consolas"/>
-          <w:color w:val="000000"/>
-          <w:sz w:val="20"/>
-          <w:szCs w:val="20"/>
-        </w:rPr>
-        <w:t>Converged ~ in Kernel Perceptron (POLYNOMIAL) @epoch: 3 With Alpha:</w:t>
-      </w:r>
-    </w:p>
-    <w:p>
-      <w:pPr>
-        <w:autoSpaceDE w:val="0"/>
-        <w:autoSpaceDN w:val="0"/>
-        <w:adjustRightInd w:val="0"/>
-        <w:spacing w:after="0" w:line="240" w:lineRule="auto"/>
-        <w:ind w:left="1440"/>
-        <w:rPr>
-          <w:rFonts w:ascii="Consolas" w:hAnsi="Consolas" w:cs="Consolas"/>
-          <w:color w:val="000000"/>
-          <w:sz w:val="20"/>
-          <w:szCs w:val="20"/>
-        </w:rPr>
-      </w:pPr>
-      <w:proofErr w:type="gramStart"/>
+      </w:pPr>
       <w:r>
         <w:rPr>
           <w:rStyle w:val="st"/>
         </w:rPr>
         <w:t>α  =</w:t>
       </w:r>
-      <w:proofErr w:type="gramEnd"/>
       <w:r>
         <w:rPr>
           <w:rFonts w:ascii="Consolas" w:hAnsi="Consolas" w:cs="Consolas"/>
@@ -1005,7 +858,6 @@
         </w:rPr>
         <w:t>digits_</w:t>
       </w:r>
-      <w:proofErr w:type="gramStart"/>
       <w:r>
         <w:rPr>
           <w:rFonts w:cs="Consolas"/>
@@ -1027,15 +879,7 @@
           <w:rFonts w:cs="Consolas"/>
           <w:szCs w:val="20"/>
         </w:rPr>
-        <w:t xml:space="preserve"> with</w:t>
-      </w:r>
-      <w:proofErr w:type="gramEnd"/>
-      <w:r>
-        <w:rPr>
-          <w:rFonts w:cs="Consolas"/>
-          <w:szCs w:val="20"/>
-        </w:rPr>
-        <w:t xml:space="preserve"> first 1000 examples from the training dataset and the remaining 2823 examples into </w:t>
+        <w:t xml:space="preserve"> with first 1000 examples from the training dataset and the remaining 2823 examples into </w:t>
       </w:r>
       <w:r>
         <w:rPr>
@@ -1120,30 +964,12 @@
           <w:szCs w:val="20"/>
         </w:rPr>
       </w:pPr>
-      <w:proofErr w:type="spellStart"/>
-      <w:r>
-        <w:rPr>
-          <w:rFonts w:cs="Consolas"/>
-          <w:szCs w:val="20"/>
-        </w:rPr>
-        <w:t>Eg</w:t>
-      </w:r>
-      <w:proofErr w:type="spellEnd"/>
-      <w:proofErr w:type="gramStart"/>
-      <w:r>
-        <w:rPr>
-          <w:rFonts w:cs="Consolas"/>
-          <w:szCs w:val="20"/>
-        </w:rPr>
-        <w:t>:-</w:t>
-      </w:r>
-      <w:proofErr w:type="gramEnd"/>
-      <w:r>
-        <w:rPr>
-          <w:rFonts w:cs="Consolas"/>
-          <w:szCs w:val="20"/>
-        </w:rPr>
-        <w:t xml:space="preserve"> </w:t>
+      <w:r>
+        <w:rPr>
+          <w:rFonts w:cs="Consolas"/>
+          <w:szCs w:val="20"/>
+        </w:rPr>
+        <w:t xml:space="preserve">Eg:- </w:t>
       </w:r>
       <w:r>
         <w:rPr>
@@ -1174,23 +1000,7 @@
           <w:szCs w:val="20"/>
         </w:rPr>
         <w:tab/>
-        <w:t xml:space="preserve">Digit0.dev, </w:t>
-      </w:r>
-      <w:proofErr w:type="gramStart"/>
-      <w:r>
-        <w:rPr>
-          <w:rFonts w:cs="Consolas"/>
-          <w:szCs w:val="20"/>
-        </w:rPr>
-        <w:t>Digit1.dev, ….</w:t>
-      </w:r>
-      <w:proofErr w:type="gramEnd"/>
-      <w:r>
-        <w:rPr>
-          <w:rFonts w:cs="Consolas"/>
-          <w:szCs w:val="20"/>
-        </w:rPr>
-        <w:t xml:space="preserve"> Digit9.dev – Development Data</w:t>
+        <w:t>Digit0.dev, Digit1.dev, …. Digit9.dev – Development Data</w:t>
       </w:r>
     </w:p>
     <w:p>
@@ -1235,7 +1045,6 @@
         </w:rPr>
         <w:t xml:space="preserve"> Also saved the </w:t>
       </w:r>
-      <w:proofErr w:type="spellStart"/>
       <w:r>
         <w:rPr>
           <w:rFonts w:cs="Consolas"/>
@@ -1244,7 +1053,6 @@
         </w:rPr>
         <w:t>optdigits.tes</w:t>
       </w:r>
-      <w:proofErr w:type="spellEnd"/>
       <w:r>
         <w:rPr>
           <w:rFonts w:cs="Consolas"/>
@@ -1501,23 +1309,7 @@
           <w:rFonts w:cs="Consolas"/>
           <w:szCs w:val="20"/>
         </w:rPr>
-        <w:t xml:space="preserve">Train the linear perceptron on training data for different epoch counts – {1, 5, 10, </w:t>
-      </w:r>
-      <w:proofErr w:type="gramStart"/>
-      <w:r>
-        <w:rPr>
-          <w:rFonts w:cs="Consolas"/>
-          <w:szCs w:val="20"/>
-        </w:rPr>
-        <w:t>20</w:t>
-      </w:r>
-      <w:proofErr w:type="gramEnd"/>
-      <w:r>
-        <w:rPr>
-          <w:rFonts w:cs="Consolas"/>
-          <w:szCs w:val="20"/>
-        </w:rPr>
-        <w:t xml:space="preserve">} and check the overall accuracy </w:t>
+        <w:t xml:space="preserve">Train the linear perceptron on training data for different epoch counts – {1, 5, 10, 20} and check the overall accuracy </w:t>
       </w:r>
       <w:r>
         <w:rPr>
@@ -2067,23 +1859,7 @@
           <w:szCs w:val="20"/>
         </w:rPr>
         <w:tab/>
-        <w:t xml:space="preserve">So, from the table we can see that for Epoch = 5 we are getting the best overall accuracy. </w:t>
-      </w:r>
-      <w:proofErr w:type="gramStart"/>
-      <w:r>
-        <w:rPr>
-          <w:rFonts w:cs="Consolas"/>
-          <w:szCs w:val="20"/>
-        </w:rPr>
-        <w:t>i.e</w:t>
-      </w:r>
-      <w:proofErr w:type="gramEnd"/>
-      <w:r>
-        <w:rPr>
-          <w:rFonts w:cs="Consolas"/>
-          <w:szCs w:val="20"/>
-        </w:rPr>
-        <w:t>. on all the classes combined.</w:t>
+        <w:t>So, from the table we can see that for Epoch = 5 we are getting the best overall accuracy. i.e. on all the classes combined.</w:t>
       </w:r>
     </w:p>
     <w:p>
@@ -3143,23 +2919,7 @@
           <w:rFonts w:cs="Consolas"/>
           <w:szCs w:val="20"/>
         </w:rPr>
-        <w:t xml:space="preserve">So, from the table we can see that for at degree = 5 we are getting the best overall accuracy. </w:t>
-      </w:r>
-      <w:proofErr w:type="gramStart"/>
-      <w:r>
-        <w:rPr>
-          <w:rFonts w:cs="Consolas"/>
-          <w:szCs w:val="20"/>
-        </w:rPr>
-        <w:t>i.e</w:t>
-      </w:r>
-      <w:proofErr w:type="gramEnd"/>
-      <w:r>
-        <w:rPr>
-          <w:rFonts w:cs="Consolas"/>
-          <w:szCs w:val="20"/>
-        </w:rPr>
-        <w:t>. on all the classes combined.</w:t>
+        <w:t>So, from the table we can see that for at degree = 5 we are getting the best overall accuracy. i.e. on all the classes combined.</w:t>
       </w:r>
     </w:p>
     <w:p>
@@ -3759,19 +3519,51 @@
                 <w:sz w:val="20"/>
                 <w:szCs w:val="20"/>
               </w:rPr>
-              <w:t>Succe</w:t>
-            </w:r>
-            <w:bookmarkStart w:id="0" w:name="_GoBack"/>
-            <w:bookmarkEnd w:id="0"/>
-            <w:r>
+              <w:t>Successful : 971</w:t>
+            </w:r>
+          </w:p>
+          <w:p>
+            <w:pPr>
+              <w:autoSpaceDE w:val="0"/>
+              <w:autoSpaceDN w:val="0"/>
+              <w:adjustRightInd w:val="0"/>
+              <w:jc w:val="both"/>
               <w:rPr>
                 <w:rFonts w:cs="Consolas"/>
                 <w:sz w:val="20"/>
                 <w:szCs w:val="20"/>
               </w:rPr>
-              <w:t>ssful : 971</w:t>
-            </w:r>
-          </w:p>
+            </w:pPr>
+            <w:r>
+              <w:rPr>
+                <w:rFonts w:cs="Consolas"/>
+                <w:sz w:val="20"/>
+                <w:szCs w:val="20"/>
+              </w:rPr>
+              <w:t>Total</w:t>
+            </w:r>
+            <w:r>
+              <w:rPr>
+                <w:rFonts w:cs="Consolas"/>
+                <w:sz w:val="20"/>
+                <w:szCs w:val="20"/>
+              </w:rPr>
+              <w:t xml:space="preserve"> </w:t>
+            </w:r>
+            <w:r>
+              <w:rPr>
+                <w:rFonts w:cs="Consolas"/>
+                <w:sz w:val="20"/>
+                <w:szCs w:val="20"/>
+              </w:rPr>
+              <w:t>Count: 1000</w:t>
+            </w:r>
+          </w:p>
+        </w:tc>
+        <w:tc>
+          <w:tcPr>
+            <w:tcW w:w="1710" w:type="dxa"/>
+          </w:tcPr>
           <w:p>
             <w:pPr>
               <w:autoSpaceDE w:val="0"/>
@@ -3790,6 +3582,61 @@
                 <w:sz w:val="20"/>
                 <w:szCs w:val="20"/>
               </w:rPr>
+              <w:t>Accuracy: 97.2 %</w:t>
+            </w:r>
+          </w:p>
+          <w:p>
+            <w:pPr>
+              <w:autoSpaceDE w:val="0"/>
+              <w:autoSpaceDN w:val="0"/>
+              <w:adjustRightInd w:val="0"/>
+              <w:jc w:val="both"/>
+              <w:rPr>
+                <w:rFonts w:cs="Consolas"/>
+                <w:sz w:val="20"/>
+                <w:szCs w:val="20"/>
+              </w:rPr>
+            </w:pPr>
+          </w:p>
+          <w:p>
+            <w:pPr>
+              <w:autoSpaceDE w:val="0"/>
+              <w:autoSpaceDN w:val="0"/>
+              <w:adjustRightInd w:val="0"/>
+              <w:jc w:val="both"/>
+              <w:rPr>
+                <w:rFonts w:cs="Consolas"/>
+                <w:sz w:val="20"/>
+                <w:szCs w:val="20"/>
+              </w:rPr>
+            </w:pPr>
+            <w:r>
+              <w:rPr>
+                <w:rFonts w:cs="Consolas"/>
+                <w:sz w:val="20"/>
+                <w:szCs w:val="20"/>
+              </w:rPr>
+              <w:t>Successful : 972</w:t>
+            </w:r>
+          </w:p>
+          <w:p>
+            <w:pPr>
+              <w:autoSpaceDE w:val="0"/>
+              <w:autoSpaceDN w:val="0"/>
+              <w:adjustRightInd w:val="0"/>
+              <w:jc w:val="both"/>
+              <w:rPr>
+                <w:rFonts w:cs="Consolas"/>
+                <w:sz w:val="20"/>
+                <w:szCs w:val="20"/>
+              </w:rPr>
+            </w:pPr>
+            <w:r>
+              <w:rPr>
+                <w:rFonts w:cs="Consolas"/>
+                <w:sz w:val="20"/>
+                <w:szCs w:val="20"/>
+              </w:rPr>
               <w:t>Total</w:t>
             </w:r>
             <w:r>
@@ -3909,7 +3756,7 @@
         </w:tc>
         <w:tc>
           <w:tcPr>
-            <w:tcW w:w="1710" w:type="dxa"/>
+            <w:tcW w:w="1705" w:type="dxa"/>
           </w:tcPr>
           <w:p>
             <w:pPr>
@@ -3928,104 +3775,7 @@
                 <w:rFonts w:cs="Consolas"/>
                 <w:sz w:val="20"/>
                 <w:szCs w:val="20"/>
-              </w:rPr>
-              <w:t>Accuracy: 97.2 %</w:t>
-            </w:r>
-          </w:p>
-          <w:p>
-            <w:pPr>
-              <w:autoSpaceDE w:val="0"/>
-              <w:autoSpaceDN w:val="0"/>
-              <w:adjustRightInd w:val="0"/>
-              <w:jc w:val="both"/>
-              <w:rPr>
-                <w:rFonts w:cs="Consolas"/>
-                <w:sz w:val="20"/>
-                <w:szCs w:val="20"/>
-              </w:rPr>
-            </w:pPr>
-          </w:p>
-          <w:p>
-            <w:pPr>
-              <w:autoSpaceDE w:val="0"/>
-              <w:autoSpaceDN w:val="0"/>
-              <w:adjustRightInd w:val="0"/>
-              <w:jc w:val="both"/>
-              <w:rPr>
-                <w:rFonts w:cs="Consolas"/>
-                <w:sz w:val="20"/>
-                <w:szCs w:val="20"/>
-              </w:rPr>
-            </w:pPr>
-            <w:r>
-              <w:rPr>
-                <w:rFonts w:cs="Consolas"/>
-                <w:sz w:val="20"/>
-                <w:szCs w:val="20"/>
-              </w:rPr>
-              <w:t>Successful : 972</w:t>
-            </w:r>
-          </w:p>
-          <w:p>
-            <w:pPr>
-              <w:autoSpaceDE w:val="0"/>
-              <w:autoSpaceDN w:val="0"/>
-              <w:adjustRightInd w:val="0"/>
-              <w:jc w:val="both"/>
-              <w:rPr>
-                <w:rFonts w:cs="Consolas"/>
-                <w:sz w:val="20"/>
-                <w:szCs w:val="20"/>
-              </w:rPr>
-            </w:pPr>
-            <w:r>
-              <w:rPr>
-                <w:rFonts w:cs="Consolas"/>
-                <w:sz w:val="20"/>
-                <w:szCs w:val="20"/>
-              </w:rPr>
-              <w:t>Total</w:t>
-            </w:r>
-            <w:r>
-              <w:rPr>
-                <w:rFonts w:cs="Consolas"/>
-                <w:sz w:val="20"/>
-                <w:szCs w:val="20"/>
-              </w:rPr>
-              <w:t xml:space="preserve"> </w:t>
-            </w:r>
-            <w:r>
-              <w:rPr>
-                <w:rFonts w:cs="Consolas"/>
-                <w:sz w:val="20"/>
-                <w:szCs w:val="20"/>
-              </w:rPr>
-              <w:t>Count: 1000</w:t>
-            </w:r>
-          </w:p>
-        </w:tc>
-        <w:tc>
-          <w:tcPr>
-            <w:tcW w:w="1705" w:type="dxa"/>
-          </w:tcPr>
-          <w:p>
-            <w:pPr>
-              <w:autoSpaceDE w:val="0"/>
-              <w:autoSpaceDN w:val="0"/>
-              <w:adjustRightInd w:val="0"/>
-              <w:jc w:val="both"/>
-              <w:rPr>
-                <w:rFonts w:cs="Consolas"/>
-                <w:sz w:val="20"/>
-                <w:szCs w:val="20"/>
-              </w:rPr>
-            </w:pPr>
-            <w:r>
-              <w:rPr>
-                <w:rFonts w:cs="Consolas"/>
-                <w:sz w:val="20"/>
-                <w:szCs w:val="20"/>
-                <w:highlight w:val="lightGray"/>
+                <w:highlight w:val="yellow"/>
               </w:rPr>
               <w:t>Accuracy: 98.2 %</w:t>
             </w:r>
@@ -4137,23 +3887,7 @@
           <w:szCs w:val="20"/>
         </w:rPr>
         <w:tab/>
-        <w:t xml:space="preserve">So, from the table we can see that for at sigma = 0.5 we are getting the best overall accuracy. </w:t>
-      </w:r>
-      <w:proofErr w:type="gramStart"/>
-      <w:r>
-        <w:rPr>
-          <w:rFonts w:cs="Consolas"/>
-          <w:szCs w:val="20"/>
-        </w:rPr>
-        <w:t>i.e</w:t>
-      </w:r>
-      <w:proofErr w:type="gramEnd"/>
-      <w:r>
-        <w:rPr>
-          <w:rFonts w:cs="Consolas"/>
-          <w:szCs w:val="20"/>
-        </w:rPr>
-        <w:t>. on all the classes combined.</w:t>
+        <w:t>So, from the table we can see that for at sigma = 0.5 we are getting the best overall accuracy. i.e. on all the classes combined.</w:t>
       </w:r>
     </w:p>
     <w:p>
@@ -4211,7 +3945,13 @@
           <w:rFonts w:cs="Consolas"/>
           <w:szCs w:val="20"/>
         </w:rPr>
-        <w:tab/>
+        <w:t xml:space="preserve"> </w:t>
+      </w:r>
+      <w:r>
+        <w:rPr>
+          <w:rFonts w:cs="Consolas"/>
+          <w:szCs w:val="20"/>
+        </w:rPr>
         <w:t xml:space="preserve">I have observed that in testing on test data with </w:t>
       </w:r>
       <w:r>
@@ -4236,250 +3976,199 @@
         <w:rPr>
           <w:rStyle w:val="st"/>
         </w:rPr>
-        <w:t xml:space="preserve">small value given by the kernel (as the kernel is in </w:t>
-      </w:r>
-    </w:p>
-    <w:p>
-      <w:pPr>
-        <w:autoSpaceDE w:val="0"/>
-        <w:autoSpaceDN w:val="0"/>
-        <w:adjustRightInd w:val="0"/>
-        <w:spacing w:after="0" w:line="240" w:lineRule="auto"/>
-        <w:ind w:left="720"/>
-        <w:jc w:val="both"/>
+        <w:t>small value given by the kernel (as the kernel is in</w:t>
+      </w:r>
+      <w:r>
         <w:rPr>
           <w:rStyle w:val="st"/>
         </w:rPr>
-      </w:pPr>
-      <w:proofErr w:type="gramStart"/>
+        <w:t xml:space="preserve">    </w:t>
+      </w:r>
       <w:r>
         <w:rPr>
           <w:rStyle w:val="st"/>
         </w:rPr>
-        <w:t>e</w:t>
+        <w:t xml:space="preserve"> e</w:t>
       </w:r>
       <w:r>
         <w:rPr>
           <w:rStyle w:val="st"/>
           <w:vertAlign w:val="superscript"/>
         </w:rPr>
-        <w:t>-</w:t>
-      </w:r>
-      <w:proofErr w:type="gramEnd"/>
+        <w:t>-(||x-y||</w:t>
+      </w:r>
       <w:r>
         <w:rPr>
           <w:rStyle w:val="st"/>
           <w:vertAlign w:val="superscript"/>
         </w:rPr>
-        <w:t>(||x-y||</w:t>
+        <w:t>2</w:t>
       </w:r>
       <w:r>
         <w:rPr>
           <w:rStyle w:val="st"/>
           <w:vertAlign w:val="superscript"/>
         </w:rPr>
-        <w:t>2</w:t>
+        <w:t>)/2*</w:t>
       </w:r>
       <w:r>
         <w:rPr>
           <w:rStyle w:val="st"/>
           <w:vertAlign w:val="superscript"/>
         </w:rPr>
-        <w:t>)/2*</w:t>
+        <w:t>σ</w:t>
       </w:r>
       <w:r>
         <w:rPr>
           <w:rStyle w:val="st"/>
           <w:vertAlign w:val="superscript"/>
         </w:rPr>
-        <w:t>σ</w:t>
+        <w:t>*</w:t>
       </w:r>
       <w:r>
         <w:rPr>
           <w:rStyle w:val="st"/>
           <w:vertAlign w:val="superscript"/>
         </w:rPr>
-        <w:t>*</w:t>
+        <w:t>σ</w:t>
       </w:r>
       <w:r>
         <w:rPr>
           <w:rStyle w:val="st"/>
-          <w:vertAlign w:val="superscript"/>
-        </w:rPr>
-        <w:t xml:space="preserve"> σ</w:t>
-      </w:r>
-      <w:r>
+        </w:rPr>
+        <w:t>).</w:t>
+      </w:r>
+    </w:p>
+    <w:p>
+      <w:pPr>
+        <w:autoSpaceDE w:val="0"/>
+        <w:autoSpaceDN w:val="0"/>
+        <w:adjustRightInd w:val="0"/>
+        <w:spacing w:after="0" w:line="240" w:lineRule="auto"/>
+        <w:ind w:left="720"/>
+        <w:jc w:val="both"/>
+        <w:rPr>
+          <w:rFonts w:cs="Consolas"/>
+          <w:szCs w:val="20"/>
+        </w:rPr>
+      </w:pPr>
+    </w:p>
+    <w:p>
+      <w:pPr>
+        <w:autoSpaceDE w:val="0"/>
+        <w:autoSpaceDN w:val="0"/>
+        <w:adjustRightInd w:val="0"/>
+        <w:spacing w:after="0" w:line="240" w:lineRule="auto"/>
+        <w:ind w:left="720"/>
+        <w:jc w:val="both"/>
+        <w:rPr>
+          <w:rFonts w:cs="Consolas"/>
+          <w:b/>
+          <w:szCs w:val="20"/>
+        </w:rPr>
+      </w:pPr>
+      <w:r>
+        <w:rPr>
+          <w:rFonts w:cs="Consolas"/>
+          <w:b/>
+          <w:szCs w:val="20"/>
+          <w:u w:val="single"/>
+        </w:rPr>
+        <w:t>Overall Performance</w:t>
+      </w:r>
+      <w:r>
+        <w:rPr>
+          <w:rFonts w:cs="Consolas"/>
+          <w:b/>
+          <w:szCs w:val="20"/>
+          <w:u w:val="single"/>
+        </w:rPr>
+        <w:t>/Accuracy</w:t>
+      </w:r>
+      <w:r>
+        <w:rPr>
+          <w:rFonts w:cs="Consolas"/>
+          <w:b/>
+          <w:szCs w:val="20"/>
+          <w:u w:val="single"/>
+        </w:rPr>
+        <w:t xml:space="preserve"> on Test Data</w:t>
+      </w:r>
+      <w:r>
+        <w:rPr>
+          <w:rFonts w:cs="Consolas"/>
+          <w:b/>
+          <w:szCs w:val="20"/>
+        </w:rPr>
+        <w:t>:</w:t>
+      </w:r>
+    </w:p>
+    <w:p>
+      <w:pPr>
+        <w:autoSpaceDE w:val="0"/>
+        <w:autoSpaceDN w:val="0"/>
+        <w:adjustRightInd w:val="0"/>
+        <w:spacing w:after="0" w:line="240" w:lineRule="auto"/>
+        <w:ind w:left="720"/>
+        <w:jc w:val="both"/>
+        <w:rPr>
+          <w:rFonts w:cs="Consolas"/>
+          <w:szCs w:val="20"/>
+        </w:rPr>
+      </w:pPr>
+      <w:r>
+        <w:rPr>
+          <w:rFonts w:cs="Consolas"/>
+          <w:szCs w:val="20"/>
+        </w:rPr>
+        <w:tab/>
+      </w:r>
+    </w:p>
+    <w:p>
+      <w:pPr>
+        <w:autoSpaceDE w:val="0"/>
+        <w:autoSpaceDN w:val="0"/>
+        <w:adjustRightInd w:val="0"/>
+        <w:spacing w:after="0" w:line="240" w:lineRule="auto"/>
+        <w:ind w:left="720"/>
+        <w:jc w:val="both"/>
         <w:rPr>
           <w:rStyle w:val="st"/>
-          <w:vertAlign w:val="superscript"/>
-        </w:rPr>
-        <w:t xml:space="preserve"> </w:t>
+        </w:rPr>
+      </w:pPr>
+      <w:r>
+        <w:rPr>
+          <w:rFonts w:cs="Consolas"/>
+          <w:szCs w:val="20"/>
+        </w:rPr>
+        <w:tab/>
+        <w:t>Using the values from the above experiments i.e</w:t>
+      </w:r>
+      <w:r>
+        <w:rPr>
+          <w:rFonts w:cs="Consolas"/>
+          <w:szCs w:val="20"/>
+        </w:rPr>
+        <w:t>.</w:t>
+      </w:r>
+      <w:r>
+        <w:rPr>
+          <w:rFonts w:cs="Consolas"/>
+          <w:szCs w:val="20"/>
+        </w:rPr>
+        <w:t xml:space="preserve"> T = 5; d = 5; </w:t>
       </w:r>
       <w:r>
         <w:rPr>
           <w:rStyle w:val="st"/>
         </w:rPr>
-        <w:t xml:space="preserve">) . So, I gave results for the next best </w:t>
+        <w:t xml:space="preserve">σ = </w:t>
       </w:r>
       <w:r>
         <w:rPr>
           <w:rStyle w:val="st"/>
         </w:rPr>
-        <w:t xml:space="preserve">σ </w:t>
-      </w:r>
-      <w:r>
-        <w:rPr>
-          <w:rStyle w:val="st"/>
-        </w:rPr>
-        <w:t>as well (</w:t>
-      </w:r>
-      <w:proofErr w:type="spellStart"/>
-      <w:r>
-        <w:rPr>
-          <w:rStyle w:val="st"/>
-        </w:rPr>
-        <w:t>i.e</w:t>
-      </w:r>
-      <w:proofErr w:type="spellEnd"/>
-      <w:r>
-        <w:rPr>
-          <w:rStyle w:val="st"/>
-        </w:rPr>
-        <w:t xml:space="preserve"> 10)</w:t>
-      </w:r>
-    </w:p>
-    <w:p>
-      <w:pPr>
-        <w:autoSpaceDE w:val="0"/>
-        <w:autoSpaceDN w:val="0"/>
-        <w:adjustRightInd w:val="0"/>
-        <w:spacing w:after="0" w:line="240" w:lineRule="auto"/>
-        <w:ind w:left="720"/>
-        <w:jc w:val="both"/>
-        <w:rPr>
-          <w:rFonts w:cs="Consolas"/>
-          <w:szCs w:val="20"/>
-        </w:rPr>
-      </w:pPr>
-    </w:p>
-    <w:p>
-      <w:pPr>
-        <w:autoSpaceDE w:val="0"/>
-        <w:autoSpaceDN w:val="0"/>
-        <w:adjustRightInd w:val="0"/>
-        <w:spacing w:after="0" w:line="240" w:lineRule="auto"/>
-        <w:ind w:left="720"/>
-        <w:jc w:val="both"/>
-        <w:rPr>
-          <w:rFonts w:cs="Consolas"/>
-          <w:b/>
-          <w:szCs w:val="20"/>
-        </w:rPr>
-      </w:pPr>
-      <w:r>
-        <w:rPr>
-          <w:rFonts w:cs="Consolas"/>
-          <w:b/>
-          <w:szCs w:val="20"/>
-          <w:u w:val="single"/>
-        </w:rPr>
-        <w:t>Overall Performance</w:t>
-      </w:r>
-      <w:r>
-        <w:rPr>
-          <w:rFonts w:cs="Consolas"/>
-          <w:b/>
-          <w:szCs w:val="20"/>
-          <w:u w:val="single"/>
-        </w:rPr>
-        <w:t>/Accuracy</w:t>
-      </w:r>
-      <w:r>
-        <w:rPr>
-          <w:rFonts w:cs="Consolas"/>
-          <w:b/>
-          <w:szCs w:val="20"/>
-          <w:u w:val="single"/>
-        </w:rPr>
-        <w:t xml:space="preserve"> on Test Data</w:t>
-      </w:r>
-      <w:r>
-        <w:rPr>
-          <w:rFonts w:cs="Consolas"/>
-          <w:b/>
-          <w:szCs w:val="20"/>
-        </w:rPr>
-        <w:t>:</w:t>
-      </w:r>
-    </w:p>
-    <w:p>
-      <w:pPr>
-        <w:autoSpaceDE w:val="0"/>
-        <w:autoSpaceDN w:val="0"/>
-        <w:adjustRightInd w:val="0"/>
-        <w:spacing w:after="0" w:line="240" w:lineRule="auto"/>
-        <w:ind w:left="720"/>
-        <w:jc w:val="both"/>
-        <w:rPr>
-          <w:rFonts w:cs="Consolas"/>
-          <w:szCs w:val="20"/>
-        </w:rPr>
-      </w:pPr>
-      <w:r>
-        <w:rPr>
-          <w:rFonts w:cs="Consolas"/>
-          <w:szCs w:val="20"/>
-        </w:rPr>
-        <w:tab/>
-      </w:r>
-    </w:p>
-    <w:p>
-      <w:pPr>
-        <w:autoSpaceDE w:val="0"/>
-        <w:autoSpaceDN w:val="0"/>
-        <w:adjustRightInd w:val="0"/>
-        <w:spacing w:after="0" w:line="240" w:lineRule="auto"/>
-        <w:ind w:left="720"/>
-        <w:jc w:val="both"/>
-        <w:rPr>
-          <w:rStyle w:val="st"/>
-        </w:rPr>
-      </w:pPr>
-      <w:r>
-        <w:rPr>
-          <w:rFonts w:cs="Consolas"/>
-          <w:szCs w:val="20"/>
-        </w:rPr>
-        <w:tab/>
-        <w:t xml:space="preserve">Using the values from the above experiments </w:t>
-      </w:r>
-      <w:proofErr w:type="spellStart"/>
-      <w:r>
-        <w:rPr>
-          <w:rFonts w:cs="Consolas"/>
-          <w:szCs w:val="20"/>
-        </w:rPr>
-        <w:t>i.e</w:t>
-      </w:r>
-      <w:proofErr w:type="spellEnd"/>
-      <w:r>
-        <w:rPr>
-          <w:rFonts w:cs="Consolas"/>
-          <w:szCs w:val="20"/>
-        </w:rPr>
-        <w:t xml:space="preserve"> T = 5; d = 5; </w:t>
-      </w:r>
-      <w:r>
-        <w:rPr>
-          <w:rStyle w:val="st"/>
-        </w:rPr>
-        <w:t>σ = 0.5</w:t>
-      </w:r>
-      <w:r>
-        <w:rPr>
-          <w:rStyle w:val="st"/>
-        </w:rPr>
-        <w:t xml:space="preserve"> &amp; 10. The overall performance of all the perceptron models on test data.</w:t>
+        <w:t>10. The overall performance of all the perceptron models on test data.</w:t>
       </w:r>
       <w:r>
         <w:rPr>
@@ -5081,8 +4770,7 @@
         <w:ind w:left="720"/>
         <w:jc w:val="both"/>
         <w:rPr>
-          <w:rFonts w:cs="Consolas"/>
-          <w:szCs w:val="20"/>
+          <w:rStyle w:val="st"/>
         </w:rPr>
       </w:pPr>
     </w:p>
@@ -5213,7 +4901,7 @@
                 <w:szCs w:val="20"/>
               </w:rPr>
               <w:tab/>
-              <w:t>1071</w:t>
+              <w:t>1735</w:t>
             </w:r>
           </w:p>
           <w:p>
@@ -5274,39 +4962,19 @@
                 <w:szCs w:val="20"/>
               </w:rPr>
               <w:tab/>
-            </w:r>
-            <w:r>
-              <w:rPr>
-                <w:rFonts w:cs="Consolas"/>
-                <w:szCs w:val="20"/>
-              </w:rPr>
-              <w:t>59.60</w:t>
-            </w:r>
-            <w:r>
-              <w:rPr>
-                <w:rFonts w:cs="Consolas"/>
-                <w:szCs w:val="20"/>
-              </w:rPr>
-              <w:t xml:space="preserve"> %</w:t>
-            </w:r>
-            <w:r>
-              <w:rPr>
-                <w:rFonts w:cs="Consolas"/>
-                <w:szCs w:val="20"/>
-              </w:rPr>
-              <w:t xml:space="preserve"> (for </w:t>
+              <w:t xml:space="preserve">96.55 % (for </w:t>
             </w:r>
             <w:r>
               <w:rPr>
                 <w:rStyle w:val="st"/>
               </w:rPr>
-              <w:t>σ = 0.5</w:t>
+              <w:t xml:space="preserve">σ = </w:t>
             </w:r>
             <w:r>
               <w:rPr>
                 <w:rStyle w:val="st"/>
               </w:rPr>
-              <w:t>)</w:t>
+              <w:t>10)</w:t>
             </w:r>
           </w:p>
         </w:tc>
@@ -5338,7 +5006,7 @@
                 <w:szCs w:val="20"/>
               </w:rPr>
               <w:tab/>
-              <w:t>1071</w:t>
+              <w:t>1738</w:t>
             </w:r>
           </w:p>
           <w:p>
@@ -5399,39 +5067,19 @@
                 <w:szCs w:val="20"/>
               </w:rPr>
               <w:tab/>
-            </w:r>
-            <w:r>
-              <w:rPr>
-                <w:rFonts w:cs="Consolas"/>
-                <w:szCs w:val="20"/>
-              </w:rPr>
-              <w:t>59.60</w:t>
-            </w:r>
-            <w:r>
-              <w:rPr>
-                <w:rFonts w:cs="Consolas"/>
-                <w:szCs w:val="20"/>
-              </w:rPr>
-              <w:t xml:space="preserve"> %</w:t>
-            </w:r>
-            <w:r>
-              <w:rPr>
-                <w:rFonts w:cs="Consolas"/>
-                <w:szCs w:val="20"/>
-              </w:rPr>
-              <w:t xml:space="preserve"> (for </w:t>
+              <w:t xml:space="preserve">96.71 % (for </w:t>
             </w:r>
             <w:r>
               <w:rPr>
                 <w:rStyle w:val="st"/>
               </w:rPr>
-              <w:t>σ = 0.5</w:t>
+              <w:t xml:space="preserve">σ = </w:t>
             </w:r>
             <w:r>
               <w:rPr>
                 <w:rStyle w:val="st"/>
               </w:rPr>
-              <w:t>)</w:t>
+              <w:t>10)</w:t>
             </w:r>
           </w:p>
         </w:tc>
@@ -5460,409 +5108,6 @@
         <w:ind w:left="720"/>
         <w:jc w:val="both"/>
         <w:rPr>
-          <w:rStyle w:val="st"/>
-        </w:rPr>
-      </w:pPr>
-      <w:r>
-        <w:rPr>
-          <w:rFonts w:cs="Consolas"/>
-          <w:szCs w:val="20"/>
-        </w:rPr>
-        <w:tab/>
-        <w:t xml:space="preserve">We can see that Gaussian performance is really low! This is due to the reason we stated in NOTE (2) above. So, lets observe the results for </w:t>
-      </w:r>
-      <w:r>
-        <w:rPr>
-          <w:rStyle w:val="st"/>
-        </w:rPr>
-        <w:t>σ</w:t>
-      </w:r>
-      <w:r>
-        <w:rPr>
-          <w:rStyle w:val="st"/>
-        </w:rPr>
-        <w:t xml:space="preserve"> = 10.</w:t>
-      </w:r>
-    </w:p>
-    <w:p>
-      <w:pPr>
-        <w:autoSpaceDE w:val="0"/>
-        <w:autoSpaceDN w:val="0"/>
-        <w:adjustRightInd w:val="0"/>
-        <w:spacing w:after="0" w:line="240" w:lineRule="auto"/>
-        <w:ind w:left="720"/>
-        <w:jc w:val="both"/>
-        <w:rPr>
-          <w:rStyle w:val="st"/>
-        </w:rPr>
-      </w:pPr>
-      <w:r>
-        <w:rPr>
-          <w:rStyle w:val="st"/>
-        </w:rPr>
-        <w:lastRenderedPageBreak/>
-        <w:t xml:space="preserve">For </w:t>
-      </w:r>
-      <w:r>
-        <w:rPr>
-          <w:rStyle w:val="st"/>
-        </w:rPr>
-        <w:t xml:space="preserve">σ = </w:t>
-      </w:r>
-      <w:r>
-        <w:rPr>
-          <w:rStyle w:val="st"/>
-        </w:rPr>
-        <w:t>10 in Gaussian:</w:t>
-      </w:r>
-    </w:p>
-    <w:p>
-      <w:pPr>
-        <w:autoSpaceDE w:val="0"/>
-        <w:autoSpaceDN w:val="0"/>
-        <w:adjustRightInd w:val="0"/>
-        <w:spacing w:after="0" w:line="240" w:lineRule="auto"/>
-        <w:ind w:left="720"/>
-        <w:jc w:val="both"/>
-        <w:rPr>
-          <w:rStyle w:val="st"/>
-        </w:rPr>
-      </w:pPr>
-    </w:p>
-    <w:tbl>
-      <w:tblPr>
-        <w:tblStyle w:val="TableGrid"/>
-        <w:tblW w:w="0" w:type="auto"/>
-        <w:tblInd w:w="720" w:type="dxa"/>
-        <w:tblLook w:val="04A0" w:firstRow="1" w:lastRow="0" w:firstColumn="1" w:lastColumn="0" w:noHBand="0" w:noVBand="1"/>
-      </w:tblPr>
-      <w:tblGrid>
-        <w:gridCol w:w="4315"/>
-        <w:gridCol w:w="4315"/>
-      </w:tblGrid>
-      <w:tr>
-        <w:tc>
-          <w:tcPr>
-            <w:tcW w:w="4675" w:type="dxa"/>
-            <w:shd w:val="clear" w:color="auto" w:fill="D9D9D9" w:themeFill="background1" w:themeFillShade="D9"/>
-          </w:tcPr>
-          <w:p>
-            <w:pPr>
-              <w:autoSpaceDE w:val="0"/>
-              <w:autoSpaceDN w:val="0"/>
-              <w:adjustRightInd w:val="0"/>
-              <w:jc w:val="center"/>
-              <w:rPr>
-                <w:rFonts w:cs="Consolas"/>
-                <w:b/>
-                <w:sz w:val="24"/>
-                <w:szCs w:val="20"/>
-              </w:rPr>
-            </w:pPr>
-            <w:r>
-              <w:rPr>
-                <w:rFonts w:cs="Consolas"/>
-                <w:b/>
-                <w:sz w:val="24"/>
-                <w:szCs w:val="20"/>
-              </w:rPr>
-              <w:t>Gaussian Kernel</w:t>
-            </w:r>
-            <w:r>
-              <w:rPr>
-                <w:rFonts w:cs="Consolas"/>
-                <w:b/>
-                <w:sz w:val="24"/>
-                <w:szCs w:val="20"/>
-              </w:rPr>
-              <w:t xml:space="preserve"> Perceptron</w:t>
-            </w:r>
-            <w:r>
-              <w:rPr>
-                <w:rFonts w:cs="Consolas"/>
-                <w:b/>
-                <w:sz w:val="24"/>
-                <w:szCs w:val="20"/>
-              </w:rPr>
-              <w:t xml:space="preserve"> </w:t>
-            </w:r>
-          </w:p>
-        </w:tc>
-        <w:tc>
-          <w:tcPr>
-            <w:tcW w:w="4675" w:type="dxa"/>
-            <w:shd w:val="clear" w:color="auto" w:fill="D9D9D9" w:themeFill="background1" w:themeFillShade="D9"/>
-          </w:tcPr>
-          <w:p>
-            <w:pPr>
-              <w:autoSpaceDE w:val="0"/>
-              <w:autoSpaceDN w:val="0"/>
-              <w:adjustRightInd w:val="0"/>
-              <w:jc w:val="center"/>
-              <w:rPr>
-                <w:rFonts w:cs="Consolas"/>
-                <w:b/>
-                <w:sz w:val="24"/>
-                <w:szCs w:val="20"/>
-              </w:rPr>
-            </w:pPr>
-            <w:r>
-              <w:rPr>
-                <w:rFonts w:cs="Consolas"/>
-                <w:b/>
-                <w:sz w:val="24"/>
-                <w:szCs w:val="20"/>
-              </w:rPr>
-              <w:t>Averaged Gaussian Kernel</w:t>
-            </w:r>
-            <w:r>
-              <w:rPr>
-                <w:rFonts w:cs="Consolas"/>
-                <w:b/>
-                <w:sz w:val="24"/>
-                <w:szCs w:val="20"/>
-              </w:rPr>
-              <w:t xml:space="preserve"> Perceptron</w:t>
-            </w:r>
-          </w:p>
-        </w:tc>
-      </w:tr>
-      <w:tr>
-        <w:tc>
-          <w:tcPr>
-            <w:tcW w:w="4675" w:type="dxa"/>
-          </w:tcPr>
-          <w:p>
-            <w:pPr>
-              <w:autoSpaceDE w:val="0"/>
-              <w:autoSpaceDN w:val="0"/>
-              <w:adjustRightInd w:val="0"/>
-              <w:jc w:val="both"/>
-              <w:rPr>
-                <w:rFonts w:cs="Consolas"/>
-                <w:szCs w:val="20"/>
-              </w:rPr>
-            </w:pPr>
-            <w:r>
-              <w:rPr>
-                <w:rFonts w:cs="Consolas"/>
-                <w:szCs w:val="20"/>
-              </w:rPr>
-              <w:t xml:space="preserve">Successful Predictions: </w:t>
-            </w:r>
-            <w:r>
-              <w:rPr>
-                <w:rFonts w:cs="Consolas"/>
-                <w:szCs w:val="20"/>
-              </w:rPr>
-              <w:tab/>
-              <w:t>1735</w:t>
-            </w:r>
-          </w:p>
-          <w:p>
-            <w:pPr>
-              <w:autoSpaceDE w:val="0"/>
-              <w:autoSpaceDN w:val="0"/>
-              <w:adjustRightInd w:val="0"/>
-              <w:jc w:val="both"/>
-              <w:rPr>
-                <w:rFonts w:cs="Consolas"/>
-                <w:szCs w:val="20"/>
-              </w:rPr>
-            </w:pPr>
-            <w:r>
-              <w:rPr>
-                <w:rFonts w:cs="Consolas"/>
-                <w:szCs w:val="20"/>
-              </w:rPr>
-              <w:t xml:space="preserve">Total Examples: </w:t>
-            </w:r>
-            <w:r>
-              <w:rPr>
-                <w:rFonts w:cs="Consolas"/>
-                <w:szCs w:val="20"/>
-              </w:rPr>
-              <w:tab/>
-              <w:t>1797</w:t>
-            </w:r>
-          </w:p>
-          <w:p>
-            <w:pPr>
-              <w:autoSpaceDE w:val="0"/>
-              <w:autoSpaceDN w:val="0"/>
-              <w:adjustRightInd w:val="0"/>
-              <w:jc w:val="both"/>
-              <w:rPr>
-                <w:rFonts w:cs="Consolas"/>
-                <w:szCs w:val="20"/>
-              </w:rPr>
-            </w:pPr>
-            <w:r>
-              <w:rPr>
-                <w:rFonts w:cs="Consolas"/>
-                <w:szCs w:val="20"/>
-              </w:rPr>
-              <w:t>Accuracy:</w:t>
-            </w:r>
-            <w:r>
-              <w:rPr>
-                <w:rFonts w:cs="Consolas"/>
-                <w:szCs w:val="20"/>
-              </w:rPr>
-              <w:tab/>
-            </w:r>
-            <w:r>
-              <w:rPr>
-                <w:rFonts w:cs="Consolas"/>
-                <w:szCs w:val="20"/>
-              </w:rPr>
-              <w:tab/>
-              <w:t xml:space="preserve">96.55 % (for </w:t>
-            </w:r>
-            <w:r>
-              <w:rPr>
-                <w:rStyle w:val="st"/>
-              </w:rPr>
-              <w:t xml:space="preserve">σ = </w:t>
-            </w:r>
-            <w:r>
-              <w:rPr>
-                <w:rStyle w:val="st"/>
-              </w:rPr>
-              <w:t>10)</w:t>
-            </w:r>
-          </w:p>
-        </w:tc>
-        <w:tc>
-          <w:tcPr>
-            <w:tcW w:w="4675" w:type="dxa"/>
-          </w:tcPr>
-          <w:p>
-            <w:pPr>
-              <w:autoSpaceDE w:val="0"/>
-              <w:autoSpaceDN w:val="0"/>
-              <w:adjustRightInd w:val="0"/>
-              <w:jc w:val="both"/>
-              <w:rPr>
-                <w:rFonts w:cs="Consolas"/>
-                <w:szCs w:val="20"/>
-              </w:rPr>
-            </w:pPr>
-            <w:r>
-              <w:rPr>
-                <w:rFonts w:cs="Consolas"/>
-                <w:szCs w:val="20"/>
-              </w:rPr>
-              <w:t xml:space="preserve">Successful Predictions: </w:t>
-            </w:r>
-            <w:r>
-              <w:rPr>
-                <w:rFonts w:cs="Consolas"/>
-                <w:szCs w:val="20"/>
-              </w:rPr>
-              <w:tab/>
-              <w:t>1738</w:t>
-            </w:r>
-          </w:p>
-          <w:p>
-            <w:pPr>
-              <w:autoSpaceDE w:val="0"/>
-              <w:autoSpaceDN w:val="0"/>
-              <w:adjustRightInd w:val="0"/>
-              <w:jc w:val="both"/>
-              <w:rPr>
-                <w:rFonts w:cs="Consolas"/>
-                <w:szCs w:val="20"/>
-              </w:rPr>
-            </w:pPr>
-            <w:r>
-              <w:rPr>
-                <w:rFonts w:cs="Consolas"/>
-                <w:szCs w:val="20"/>
-              </w:rPr>
-              <w:t xml:space="preserve">Total Examples: </w:t>
-            </w:r>
-            <w:r>
-              <w:rPr>
-                <w:rFonts w:cs="Consolas"/>
-                <w:szCs w:val="20"/>
-              </w:rPr>
-              <w:tab/>
-              <w:t>1797</w:t>
-            </w:r>
-          </w:p>
-          <w:p>
-            <w:pPr>
-              <w:autoSpaceDE w:val="0"/>
-              <w:autoSpaceDN w:val="0"/>
-              <w:adjustRightInd w:val="0"/>
-              <w:jc w:val="both"/>
-              <w:rPr>
-                <w:rFonts w:cs="Consolas"/>
-                <w:szCs w:val="20"/>
-              </w:rPr>
-            </w:pPr>
-            <w:r>
-              <w:rPr>
-                <w:rFonts w:cs="Consolas"/>
-                <w:szCs w:val="20"/>
-              </w:rPr>
-              <w:t>Accuracy:</w:t>
-            </w:r>
-            <w:r>
-              <w:rPr>
-                <w:rFonts w:cs="Consolas"/>
-                <w:szCs w:val="20"/>
-              </w:rPr>
-              <w:tab/>
-            </w:r>
-            <w:r>
-              <w:rPr>
-                <w:rFonts w:cs="Consolas"/>
-                <w:szCs w:val="20"/>
-              </w:rPr>
-              <w:tab/>
-              <w:t xml:space="preserve">96.71 % (for </w:t>
-            </w:r>
-            <w:r>
-              <w:rPr>
-                <w:rStyle w:val="st"/>
-              </w:rPr>
-              <w:t xml:space="preserve">σ = </w:t>
-            </w:r>
-            <w:r>
-              <w:rPr>
-                <w:rStyle w:val="st"/>
-              </w:rPr>
-              <w:t>10)</w:t>
-            </w:r>
-          </w:p>
-        </w:tc>
-      </w:tr>
-    </w:tbl>
-    <w:p>
-      <w:pPr>
-        <w:autoSpaceDE w:val="0"/>
-        <w:autoSpaceDN w:val="0"/>
-        <w:adjustRightInd w:val="0"/>
-        <w:spacing w:after="0" w:line="240" w:lineRule="auto"/>
-        <w:ind w:left="720"/>
-        <w:jc w:val="both"/>
-        <w:rPr>
-          <w:rFonts w:cs="Consolas"/>
-          <w:szCs w:val="20"/>
-        </w:rPr>
-      </w:pPr>
-    </w:p>
-    <w:p>
-      <w:pPr>
-        <w:autoSpaceDE w:val="0"/>
-        <w:autoSpaceDN w:val="0"/>
-        <w:adjustRightInd w:val="0"/>
-        <w:spacing w:after="0" w:line="240" w:lineRule="auto"/>
-        <w:ind w:left="720"/>
-        <w:jc w:val="both"/>
-        <w:rPr>
           <w:rFonts w:cs="Consolas"/>
           <w:szCs w:val="20"/>
         </w:rPr>
@@ -6020,23 +5265,7 @@
           <w:rFonts w:cs="Consolas"/>
           <w:szCs w:val="20"/>
         </w:rPr>
-        <w:t xml:space="preserve">Using the values from the above experiments </w:t>
-      </w:r>
-      <w:proofErr w:type="spellStart"/>
-      <w:r>
-        <w:rPr>
-          <w:rFonts w:cs="Consolas"/>
-          <w:szCs w:val="20"/>
-        </w:rPr>
-        <w:t>i.e</w:t>
-      </w:r>
-      <w:proofErr w:type="spellEnd"/>
-      <w:r>
-        <w:rPr>
-          <w:rFonts w:cs="Consolas"/>
-          <w:szCs w:val="20"/>
-        </w:rPr>
-        <w:t xml:space="preserve"> T = 5; d = 5; </w:t>
+        <w:t xml:space="preserve">Using the values from the above experiments i.e T = 5; d = 5; </w:t>
       </w:r>
       <w:r>
         <w:rPr>
@@ -6120,33 +5349,13 @@
         </w:rPr>
         <w:t xml:space="preserve">type of Perceptron. This is done using the </w:t>
       </w:r>
-      <w:proofErr w:type="spellStart"/>
-      <w:proofErr w:type="gramStart"/>
       <w:r>
         <w:rPr>
           <w:rFonts w:cs="Consolas"/>
           <w:i/>
           <w:szCs w:val="20"/>
         </w:rPr>
-        <w:t>System.currentTimeMillis</w:t>
-      </w:r>
-      <w:proofErr w:type="spellEnd"/>
-      <w:r>
-        <w:rPr>
-          <w:rFonts w:cs="Consolas"/>
-          <w:i/>
-          <w:szCs w:val="20"/>
-        </w:rPr>
-        <w:t>(</w:t>
-      </w:r>
-      <w:proofErr w:type="gramEnd"/>
-      <w:r>
-        <w:rPr>
-          <w:rFonts w:cs="Consolas"/>
-          <w:i/>
-          <w:szCs w:val="20"/>
-        </w:rPr>
-        <w:t>)</w:t>
+        <w:t>System.currentTimeMillis()</w:t>
       </w:r>
       <w:r>
         <w:rPr>
@@ -6307,7 +5516,6 @@
               </w:rPr>
               <w:t xml:space="preserve">606 </w:t>
             </w:r>
-            <w:proofErr w:type="spellStart"/>
             <w:r>
               <w:rPr>
                 <w:rFonts w:ascii="Consolas" w:hAnsi="Consolas" w:cs="Consolas"/>
@@ -6317,7 +5525,6 @@
               </w:rPr>
               <w:t>ms</w:t>
             </w:r>
-            <w:proofErr w:type="spellEnd"/>
           </w:p>
         </w:tc>
       </w:tr>
@@ -6379,7 +5586,6 @@
               </w:rPr>
               <w:t xml:space="preserve">947 </w:t>
             </w:r>
-            <w:proofErr w:type="spellStart"/>
             <w:r>
               <w:rPr>
                 <w:rFonts w:ascii="Consolas" w:hAnsi="Consolas" w:cs="Consolas"/>
@@ -6389,7 +5595,6 @@
               </w:rPr>
               <w:t>ms</w:t>
             </w:r>
-            <w:proofErr w:type="spellEnd"/>
           </w:p>
         </w:tc>
       </w:tr>
@@ -6440,9 +5645,51 @@
                 <w:sz w:val="20"/>
                 <w:szCs w:val="20"/>
               </w:rPr>
-              <w:t xml:space="preserve">Total Time: 34144 </w:t>
-            </w:r>
-            <w:proofErr w:type="spellStart"/>
+              <w:t>Total Time: 34144 ms</w:t>
+            </w:r>
+          </w:p>
+        </w:tc>
+      </w:tr>
+      <w:tr>
+        <w:tc>
+          <w:tcPr>
+            <w:tcW w:w="4675" w:type="dxa"/>
+          </w:tcPr>
+          <w:p>
+            <w:pPr>
+              <w:autoSpaceDE w:val="0"/>
+              <w:autoSpaceDN w:val="0"/>
+              <w:adjustRightInd w:val="0"/>
+              <w:jc w:val="both"/>
+              <w:rPr>
+                <w:rFonts w:cs="Consolas"/>
+                <w:szCs w:val="20"/>
+              </w:rPr>
+            </w:pPr>
+            <w:r>
+              <w:rPr>
+                <w:rFonts w:cs="Consolas"/>
+                <w:szCs w:val="20"/>
+              </w:rPr>
+              <w:t>Gaussian Kernel Perceptron</w:t>
+            </w:r>
+          </w:p>
+        </w:tc>
+        <w:tc>
+          <w:tcPr>
+            <w:tcW w:w="4675" w:type="dxa"/>
+          </w:tcPr>
+          <w:p>
+            <w:pPr>
+              <w:autoSpaceDE w:val="0"/>
+              <w:autoSpaceDN w:val="0"/>
+              <w:adjustRightInd w:val="0"/>
+              <w:jc w:val="both"/>
+              <w:rPr>
+                <w:rFonts w:cs="Consolas"/>
+                <w:szCs w:val="20"/>
+              </w:rPr>
+            </w:pPr>
             <w:r>
               <w:rPr>
                 <w:rFonts w:ascii="Consolas" w:hAnsi="Consolas" w:cs="Consolas"/>
@@ -6450,9 +5697,8 @@
                 <w:sz w:val="20"/>
                 <w:szCs w:val="20"/>
               </w:rPr>
-              <w:t>ms</w:t>
-            </w:r>
-            <w:proofErr w:type="spellEnd"/>
+              <w:t>Total Time: 366621 ms</w:t>
+            </w:r>
           </w:p>
         </w:tc>
       </w:tr>
@@ -6477,7 +5723,7 @@
                 <w:rFonts w:cs="Consolas"/>
                 <w:szCs w:val="20"/>
               </w:rPr>
-              <w:t>Gaussian Kernel Perceptron</w:t>
+              <w:t>Averaged Polynomial Kernel Perceptron</w:t>
             </w:r>
           </w:p>
         </w:tc>
@@ -6503,9 +5749,51 @@
                 <w:sz w:val="20"/>
                 <w:szCs w:val="20"/>
               </w:rPr>
-              <w:t xml:space="preserve">Total Time: 366621 </w:t>
-            </w:r>
-            <w:proofErr w:type="spellStart"/>
+              <w:t>Total Time: 48280 ms</w:t>
+            </w:r>
+          </w:p>
+        </w:tc>
+      </w:tr>
+      <w:tr>
+        <w:tc>
+          <w:tcPr>
+            <w:tcW w:w="4675" w:type="dxa"/>
+          </w:tcPr>
+          <w:p>
+            <w:pPr>
+              <w:autoSpaceDE w:val="0"/>
+              <w:autoSpaceDN w:val="0"/>
+              <w:adjustRightInd w:val="0"/>
+              <w:jc w:val="both"/>
+              <w:rPr>
+                <w:rFonts w:cs="Consolas"/>
+                <w:szCs w:val="20"/>
+              </w:rPr>
+            </w:pPr>
+            <w:r>
+              <w:rPr>
+                <w:rFonts w:cs="Consolas"/>
+                <w:szCs w:val="20"/>
+              </w:rPr>
+              <w:t>Averaged Gaussian Kernel Perceptron</w:t>
+            </w:r>
+          </w:p>
+        </w:tc>
+        <w:tc>
+          <w:tcPr>
+            <w:tcW w:w="4675" w:type="dxa"/>
+          </w:tcPr>
+          <w:p>
+            <w:pPr>
+              <w:autoSpaceDE w:val="0"/>
+              <w:autoSpaceDN w:val="0"/>
+              <w:adjustRightInd w:val="0"/>
+              <w:jc w:val="both"/>
+              <w:rPr>
+                <w:rFonts w:cs="Consolas"/>
+                <w:szCs w:val="20"/>
+              </w:rPr>
+            </w:pPr>
             <w:r>
               <w:rPr>
                 <w:rFonts w:ascii="Consolas" w:hAnsi="Consolas" w:cs="Consolas"/>
@@ -6513,135 +5801,8 @@
                 <w:sz w:val="20"/>
                 <w:szCs w:val="20"/>
               </w:rPr>
-              <w:t>ms</w:t>
-            </w:r>
-            <w:proofErr w:type="spellEnd"/>
-          </w:p>
-        </w:tc>
-      </w:tr>
-      <w:tr>
-        <w:tc>
-          <w:tcPr>
-            <w:tcW w:w="4675" w:type="dxa"/>
-          </w:tcPr>
-          <w:p>
-            <w:pPr>
-              <w:autoSpaceDE w:val="0"/>
-              <w:autoSpaceDN w:val="0"/>
-              <w:adjustRightInd w:val="0"/>
-              <w:jc w:val="both"/>
-              <w:rPr>
-                <w:rFonts w:cs="Consolas"/>
-                <w:szCs w:val="20"/>
-              </w:rPr>
-            </w:pPr>
-            <w:r>
-              <w:rPr>
-                <w:rFonts w:cs="Consolas"/>
-                <w:szCs w:val="20"/>
-              </w:rPr>
-              <w:t>Averaged Polynomial Kernel Perceptron</w:t>
-            </w:r>
-          </w:p>
-        </w:tc>
-        <w:tc>
-          <w:tcPr>
-            <w:tcW w:w="4675" w:type="dxa"/>
-          </w:tcPr>
-          <w:p>
-            <w:pPr>
-              <w:autoSpaceDE w:val="0"/>
-              <w:autoSpaceDN w:val="0"/>
-              <w:adjustRightInd w:val="0"/>
-              <w:jc w:val="both"/>
-              <w:rPr>
-                <w:rFonts w:cs="Consolas"/>
-                <w:szCs w:val="20"/>
-              </w:rPr>
-            </w:pPr>
-            <w:r>
-              <w:rPr>
-                <w:rFonts w:ascii="Consolas" w:hAnsi="Consolas" w:cs="Consolas"/>
-                <w:color w:val="000000"/>
-                <w:sz w:val="20"/>
-                <w:szCs w:val="20"/>
-              </w:rPr>
-              <w:t xml:space="preserve">Total Time: 48280 </w:t>
-            </w:r>
-            <w:proofErr w:type="spellStart"/>
-            <w:r>
-              <w:rPr>
-                <w:rFonts w:ascii="Consolas" w:hAnsi="Consolas" w:cs="Consolas"/>
-                <w:color w:val="000000"/>
-                <w:sz w:val="20"/>
-                <w:szCs w:val="20"/>
-              </w:rPr>
-              <w:t>ms</w:t>
-            </w:r>
-            <w:proofErr w:type="spellEnd"/>
-          </w:p>
-        </w:tc>
-      </w:tr>
-      <w:tr>
-        <w:tc>
-          <w:tcPr>
-            <w:tcW w:w="4675" w:type="dxa"/>
-          </w:tcPr>
-          <w:p>
-            <w:pPr>
-              <w:autoSpaceDE w:val="0"/>
-              <w:autoSpaceDN w:val="0"/>
-              <w:adjustRightInd w:val="0"/>
-              <w:jc w:val="both"/>
-              <w:rPr>
-                <w:rFonts w:cs="Consolas"/>
-                <w:szCs w:val="20"/>
-              </w:rPr>
-            </w:pPr>
-            <w:r>
-              <w:rPr>
-                <w:rFonts w:cs="Consolas"/>
-                <w:szCs w:val="20"/>
-              </w:rPr>
-              <w:t>Averaged Gaussian Kernel Perceptron</w:t>
-            </w:r>
-          </w:p>
-        </w:tc>
-        <w:tc>
-          <w:tcPr>
-            <w:tcW w:w="4675" w:type="dxa"/>
-          </w:tcPr>
-          <w:p>
-            <w:pPr>
-              <w:autoSpaceDE w:val="0"/>
-              <w:autoSpaceDN w:val="0"/>
-              <w:adjustRightInd w:val="0"/>
-              <w:jc w:val="both"/>
-              <w:rPr>
-                <w:rFonts w:cs="Consolas"/>
-                <w:szCs w:val="20"/>
-              </w:rPr>
-            </w:pPr>
-            <w:r>
-              <w:rPr>
-                <w:rFonts w:ascii="Consolas" w:hAnsi="Consolas" w:cs="Consolas"/>
-                <w:color w:val="000000"/>
-                <w:sz w:val="20"/>
-                <w:szCs w:val="20"/>
-              </w:rPr>
-              <w:t xml:space="preserve">Total Time: 375317 </w:t>
-            </w:r>
-            <w:proofErr w:type="spellStart"/>
-            <w:r>
-              <w:rPr>
-                <w:rFonts w:ascii="Consolas" w:hAnsi="Consolas" w:cs="Consolas"/>
-                <w:color w:val="000000"/>
-                <w:sz w:val="20"/>
-                <w:szCs w:val="20"/>
-              </w:rPr>
-              <w:t>ms</w:t>
-            </w:r>
-            <w:proofErr w:type="spellEnd"/>
+              <w:t>Total Time: 375317 ms</w:t>
+            </w:r>
           </w:p>
         </w:tc>
       </w:tr>
@@ -6692,23 +5853,7 @@
           <w:szCs w:val="20"/>
         </w:rPr>
         <w:tab/>
-        <w:t xml:space="preserve">We can observe that training times for Gaussian are really high, almost &gt; 360 seconds. </w:t>
-      </w:r>
-      <w:proofErr w:type="gramStart"/>
-      <w:r>
-        <w:rPr>
-          <w:rFonts w:cs="Consolas"/>
-          <w:szCs w:val="20"/>
-        </w:rPr>
-        <w:t>i.e</w:t>
-      </w:r>
-      <w:proofErr w:type="gramEnd"/>
-      <w:r>
-        <w:rPr>
-          <w:rFonts w:cs="Consolas"/>
-          <w:szCs w:val="20"/>
-        </w:rPr>
-        <w:t xml:space="preserve">. more than 5 minutes. And Simple perceptron just take 0.6 seconds to train on the whole data. Gaussian takes longer time because </w:t>
+        <w:t xml:space="preserve">We can observe that training times for Gaussian are really high, almost &gt; 360 seconds. i.e. more than 5 minutes. And Simple perceptron just take 0.6 seconds to train on the whole data. Gaussian takes longer time because </w:t>
       </w:r>
       <w:r>
         <w:rPr>
@@ -6757,23 +5902,21 @@
           <w:rFonts w:cs="Consolas"/>
           <w:szCs w:val="20"/>
         </w:rPr>
-        <w:t xml:space="preserve"> (diff of X</w:t>
-      </w:r>
-      <w:proofErr w:type="gramStart"/>
-      <w:r>
-        <w:rPr>
-          <w:rFonts w:cs="Consolas"/>
-          <w:szCs w:val="20"/>
-        </w:rPr>
-        <w:t>,Y</w:t>
-      </w:r>
-      <w:proofErr w:type="gramEnd"/>
-      <w:r>
-        <w:rPr>
-          <w:rFonts w:cs="Consolas"/>
-          <w:szCs w:val="20"/>
-        </w:rPr>
-        <w:t xml:space="preserve"> and squared)</w:t>
+        <w:t xml:space="preserve"> (diff of X,</w:t>
+      </w:r>
+      <w:r>
+        <w:rPr>
+          <w:rFonts w:cs="Consolas"/>
+          <w:szCs w:val="20"/>
+        </w:rPr>
+        <w:t xml:space="preserve"> </w:t>
+      </w:r>
+      <w:r>
+        <w:rPr>
+          <w:rFonts w:cs="Consolas"/>
+          <w:szCs w:val="20"/>
+        </w:rPr>
+        <w:t>Y and squared)</w:t>
       </w:r>
       <w:r>
         <w:rPr>
@@ -6851,63 +5994,70 @@
           <w:rStyle w:val="st"/>
           <w:vertAlign w:val="superscript"/>
         </w:rPr>
-        <w:t xml:space="preserve"> σ</w:t>
+        <w:t>σ</w:t>
       </w:r>
       <w:r>
         <w:rPr>
           <w:rStyle w:val="st"/>
-          <w:vertAlign w:val="superscript"/>
+        </w:rPr>
+        <w:t>)</w:t>
+      </w:r>
+      <w:r>
+        <w:rPr>
+          <w:rFonts w:cs="Consolas"/>
+          <w:i/>
+          <w:szCs w:val="20"/>
+        </w:rPr>
+        <w:t xml:space="preserve">. </w:t>
+      </w:r>
+      <w:r>
+        <w:rPr>
+          <w:rFonts w:cs="Consolas"/>
+          <w:szCs w:val="20"/>
+        </w:rPr>
+        <w:t>W</w:t>
+      </w:r>
+      <w:r>
+        <w:rPr>
+          <w:rFonts w:cs="Consolas"/>
+          <w:szCs w:val="20"/>
+        </w:rPr>
+        <w:t xml:space="preserve">here as in </w:t>
+      </w:r>
+      <w:r>
+        <w:rPr>
+          <w:rFonts w:cs="Consolas"/>
+          <w:szCs w:val="20"/>
+        </w:rPr>
+        <w:t xml:space="preserve">polynomial kernels it </w:t>
+      </w:r>
+      <w:r>
+        <w:rPr>
+          <w:rFonts w:cs="Consolas"/>
+          <w:szCs w:val="20"/>
+        </w:rPr>
+        <w:t xml:space="preserve">just </w:t>
+      </w:r>
+      <w:r>
+        <w:rPr>
+          <w:rFonts w:cs="Consolas"/>
+          <w:szCs w:val="20"/>
+        </w:rPr>
+        <w:t>have to</w:t>
+      </w:r>
+      <w:r>
+        <w:rPr>
+          <w:rFonts w:cs="Consolas"/>
+          <w:szCs w:val="20"/>
         </w:rPr>
         <w:t xml:space="preserve"> </w:t>
       </w:r>
       <w:r>
         <w:rPr>
-          <w:rStyle w:val="st"/>
-        </w:rPr>
-        <w:t>)</w:t>
-      </w:r>
-      <w:r>
-        <w:rPr>
-          <w:rFonts w:cs="Consolas"/>
-          <w:i/>
-          <w:szCs w:val="20"/>
-        </w:rPr>
-        <w:t xml:space="preserve">. </w:t>
-      </w:r>
-      <w:r>
-        <w:rPr>
-          <w:rFonts w:cs="Consolas"/>
-          <w:szCs w:val="20"/>
-        </w:rPr>
-        <w:t>W</w:t>
-      </w:r>
-      <w:r>
-        <w:rPr>
-          <w:rFonts w:cs="Consolas"/>
-          <w:szCs w:val="20"/>
-        </w:rPr>
-        <w:t xml:space="preserve">here as in </w:t>
-      </w:r>
-      <w:r>
-        <w:rPr>
-          <w:rFonts w:cs="Consolas"/>
-          <w:szCs w:val="20"/>
-        </w:rPr>
-        <w:t xml:space="preserve">polynomial kernels it </w:t>
-      </w:r>
-      <w:r>
-        <w:rPr>
-          <w:rFonts w:cs="Consolas"/>
-          <w:szCs w:val="20"/>
-        </w:rPr>
-        <w:t xml:space="preserve">just </w:t>
-      </w:r>
-      <w:r>
-        <w:rPr>
-          <w:rFonts w:cs="Consolas"/>
-          <w:szCs w:val="20"/>
-        </w:rPr>
-        <w:t>have to</w:t>
+          <w:rFonts w:cs="Consolas"/>
+          <w:szCs w:val="20"/>
+        </w:rPr>
+        <w:t>N</w:t>
       </w:r>
       <w:r>
         <w:rPr>
@@ -6916,21 +6066,26 @@
         </w:rPr>
         <w:t xml:space="preserve"> </w:t>
       </w:r>
-      <w:proofErr w:type="spellStart"/>
-      <w:r>
-        <w:rPr>
-          <w:rFonts w:cs="Consolas"/>
-          <w:szCs w:val="20"/>
-        </w:rPr>
-        <w:t>NxN</w:t>
-      </w:r>
-      <w:proofErr w:type="spellEnd"/>
-      <w:r>
-        <w:rPr>
-          <w:rFonts w:cs="Consolas"/>
-          <w:szCs w:val="20"/>
-        </w:rPr>
-        <w:t xml:space="preserve"> multiplication and its sum, whose computation time is low. So, Gaussian Perceptrons take longer time to learn and predict as well.</w:t>
+      <w:r>
+        <w:rPr>
+          <w:rFonts w:cs="Consolas"/>
+          <w:szCs w:val="20"/>
+        </w:rPr>
+        <w:t>x</w:t>
+      </w:r>
+      <w:r>
+        <w:rPr>
+          <w:rFonts w:cs="Consolas"/>
+          <w:szCs w:val="20"/>
+        </w:rPr>
+        <w:t xml:space="preserve"> </w:t>
+      </w:r>
+      <w:r>
+        <w:rPr>
+          <w:rFonts w:cs="Consolas"/>
+          <w:szCs w:val="20"/>
+        </w:rPr>
+        <w:t>N multiplication and its sum, whose computation time is low. So, Gaussian Perceptrons take longer time to learn and predict as well.</w:t>
       </w:r>
     </w:p>
     <w:p>
@@ -6974,7 +6129,6 @@
         </w:rPr>
         <w:t>α</w:t>
       </w:r>
-      <w:proofErr w:type="spellStart"/>
       <w:r>
         <w:rPr>
           <w:rFonts w:cs="Consolas"/>
@@ -6998,7 +6152,6 @@
         </w:rPr>
         <w:t>i</w:t>
       </w:r>
-      <w:proofErr w:type="spellEnd"/>
       <w:r>
         <w:rPr>
           <w:rFonts w:cs="Consolas"/>
@@ -7522,7 +6675,6 @@
                 <w:rFonts w:cs="Consolas"/>
                 <w:szCs w:val="20"/>
               </w:rPr>
-              <w:lastRenderedPageBreak/>
               <w:t>4</w:t>
             </w:r>
           </w:p>
@@ -8048,6 +7200,7 @@
           <w:rFonts w:cs="Consolas"/>
           <w:szCs w:val="20"/>
         </w:rPr>
+        <w:lastRenderedPageBreak/>
         <w:tab/>
         <w:t xml:space="preserve">Following are the confusion matrices for </w:t>
       </w:r>
@@ -8056,23 +7209,7 @@
           <w:rFonts w:cs="Consolas"/>
           <w:szCs w:val="20"/>
         </w:rPr>
-        <w:t xml:space="preserve">all 6 types for </w:t>
-      </w:r>
-      <w:proofErr w:type="spellStart"/>
-      <w:r>
-        <w:rPr>
-          <w:rFonts w:cs="Consolas"/>
-          <w:szCs w:val="20"/>
-        </w:rPr>
-        <w:t>perceptrons</w:t>
-      </w:r>
-      <w:proofErr w:type="spellEnd"/>
-      <w:r>
-        <w:rPr>
-          <w:rFonts w:cs="Consolas"/>
-          <w:szCs w:val="20"/>
-        </w:rPr>
-        <w:t xml:space="preserve"> with appropriate headings:</w:t>
+        <w:t>all 6 types for perceptrons with appropriate headings:</w:t>
       </w:r>
     </w:p>
     <w:p>
@@ -8291,105 +7428,55 @@
           <w:szCs w:val="20"/>
         </w:rPr>
       </w:pPr>
+      <w:bookmarkStart w:id="0" w:name="_GoBack"/>
+      <w:bookmarkEnd w:id="0"/>
+    </w:p>
+    <w:p>
+      <w:pPr>
+        <w:autoSpaceDE w:val="0"/>
+        <w:autoSpaceDN w:val="0"/>
+        <w:adjustRightInd w:val="0"/>
+        <w:spacing w:after="0" w:line="240" w:lineRule="auto"/>
+        <w:ind w:firstLine="720"/>
+        <w:jc w:val="both"/>
+        <w:rPr>
+          <w:rFonts w:cs="Consolas"/>
+          <w:szCs w:val="20"/>
+        </w:rPr>
+      </w:pPr>
+    </w:p>
+    <w:p>
+      <w:pPr>
+        <w:autoSpaceDE w:val="0"/>
+        <w:autoSpaceDN w:val="0"/>
+        <w:adjustRightInd w:val="0"/>
+        <w:spacing w:after="0" w:line="240" w:lineRule="auto"/>
+        <w:ind w:firstLine="720"/>
+        <w:jc w:val="both"/>
+        <w:rPr>
+          <w:rFonts w:cs="Consolas"/>
+          <w:szCs w:val="20"/>
+        </w:rPr>
+      </w:pPr>
+    </w:p>
+    <w:p>
+      <w:pPr>
+        <w:autoSpaceDE w:val="0"/>
+        <w:autoSpaceDN w:val="0"/>
+        <w:adjustRightInd w:val="0"/>
+        <w:spacing w:after="0" w:line="240" w:lineRule="auto"/>
+        <w:ind w:firstLine="720"/>
+        <w:jc w:val="both"/>
+        <w:rPr>
+          <w:rFonts w:cs="Consolas"/>
+          <w:szCs w:val="20"/>
+        </w:rPr>
+      </w:pPr>
       <w:r>
         <w:rPr>
           <w:noProof/>
         </w:rPr>
-        <w:drawing>
-          <wp:inline distT="0" distB="0" distL="0" distR="0">
-            <wp:extent cx="5943600" cy="2693401"/>
-            <wp:effectExtent l="0" t="0" r="0" b="0"/>
-            <wp:docPr id="7" name="Picture 7"/>
-            <wp:cNvGraphicFramePr>
-              <a:graphicFrameLocks xmlns:a="http://schemas.openxmlformats.org/drawingml/2006/main" noChangeAspect="1"/>
-            </wp:cNvGraphicFramePr>
-            <a:graphic xmlns:a="http://schemas.openxmlformats.org/drawingml/2006/main">
-              <a:graphicData uri="http://schemas.openxmlformats.org/drawingml/2006/picture">
-                <pic:pic xmlns:pic="http://schemas.openxmlformats.org/drawingml/2006/picture">
-                  <pic:nvPicPr>
-                    <pic:cNvPr id="0" name="Picture 7"/>
-                    <pic:cNvPicPr>
-                      <a:picLocks noChangeAspect="1" noChangeArrowheads="1"/>
-                    </pic:cNvPicPr>
-                  </pic:nvPicPr>
-                  <pic:blipFill>
-                    <a:blip r:embed="rId10">
-                      <a:extLst>
-                        <a:ext uri="{28A0092B-C50C-407E-A947-70E740481C1C}">
-                          <a14:useLocalDpi xmlns:a14="http://schemas.microsoft.com/office/drawing/2010/main" val="0"/>
-                        </a:ext>
-                      </a:extLst>
-                    </a:blip>
-                    <a:srcRect/>
-                    <a:stretch>
-                      <a:fillRect/>
-                    </a:stretch>
-                  </pic:blipFill>
-                  <pic:spPr bwMode="auto">
-                    <a:xfrm>
-                      <a:off x="0" y="0"/>
-                      <a:ext cx="5943600" cy="2693401"/>
-                    </a:xfrm>
-                    <a:prstGeom prst="rect">
-                      <a:avLst/>
-                    </a:prstGeom>
-                    <a:noFill/>
-                    <a:ln>
-                      <a:noFill/>
-                    </a:ln>
-                  </pic:spPr>
-                </pic:pic>
-              </a:graphicData>
-            </a:graphic>
-          </wp:inline>
-        </w:drawing>
-      </w:r>
-    </w:p>
-    <w:p>
-      <w:pPr>
-        <w:autoSpaceDE w:val="0"/>
-        <w:autoSpaceDN w:val="0"/>
-        <w:adjustRightInd w:val="0"/>
-        <w:spacing w:after="0" w:line="240" w:lineRule="auto"/>
-        <w:ind w:firstLine="720"/>
-        <w:jc w:val="both"/>
-        <w:rPr>
-          <w:rFonts w:cs="Consolas"/>
-          <w:szCs w:val="20"/>
-        </w:rPr>
-      </w:pPr>
-    </w:p>
-    <w:p>
-      <w:pPr>
-        <w:autoSpaceDE w:val="0"/>
-        <w:autoSpaceDN w:val="0"/>
-        <w:adjustRightInd w:val="0"/>
-        <w:spacing w:after="0" w:line="240" w:lineRule="auto"/>
-        <w:ind w:firstLine="720"/>
-        <w:jc w:val="both"/>
-        <w:rPr>
-          <w:rFonts w:cs="Consolas"/>
-          <w:szCs w:val="20"/>
-        </w:rPr>
-      </w:pPr>
-    </w:p>
-    <w:p>
-      <w:pPr>
-        <w:autoSpaceDE w:val="0"/>
-        <w:autoSpaceDN w:val="0"/>
-        <w:adjustRightInd w:val="0"/>
-        <w:spacing w:after="0" w:line="240" w:lineRule="auto"/>
-        <w:ind w:firstLine="720"/>
-        <w:jc w:val="both"/>
-        <w:rPr>
-          <w:rFonts w:cs="Consolas"/>
-          <w:szCs w:val="20"/>
-        </w:rPr>
-      </w:pPr>
-      <w:r>
-        <w:rPr>
-          <w:noProof/>
-        </w:rPr>
+        <w:lastRenderedPageBreak/>
         <w:drawing>
           <wp:inline distT="0" distB="0" distL="0" distR="0">
             <wp:extent cx="5943600" cy="2646780"/>
@@ -8408,7 +7495,7 @@
                     </pic:cNvPicPr>
                   </pic:nvPicPr>
                   <pic:blipFill>
-                    <a:blip r:embed="rId11">
+                    <a:blip r:embed="rId10">
                       <a:extLst>
                         <a:ext uri="{28A0092B-C50C-407E-A947-70E740481C1C}">
                           <a14:useLocalDpi xmlns:a14="http://schemas.microsoft.com/office/drawing/2010/main" val="0"/>
@@ -8755,21 +7842,12 @@
                 <w:szCs w:val="20"/>
               </w:rPr>
             </w:pPr>
-            <w:proofErr w:type="spellStart"/>
-            <w:r>
-              <w:rPr>
-                <w:rFonts w:cs="Consolas"/>
-                <w:szCs w:val="20"/>
-              </w:rPr>
-              <w:t>Avg</w:t>
-            </w:r>
-            <w:proofErr w:type="spellEnd"/>
-            <w:r>
-              <w:rPr>
-                <w:rFonts w:cs="Consolas"/>
-                <w:szCs w:val="20"/>
-              </w:rPr>
-              <w:t xml:space="preserve"> Polynomial Kernel Perceptron</w:t>
+            <w:r>
+              <w:rPr>
+                <w:rFonts w:cs="Consolas"/>
+                <w:szCs w:val="20"/>
+              </w:rPr>
+              <w:t>Avg Polynomial Kernel Perceptron</w:t>
             </w:r>
           </w:p>
         </w:tc>
@@ -8883,21 +7961,12 @@
                 <w:szCs w:val="20"/>
               </w:rPr>
             </w:pPr>
-            <w:proofErr w:type="spellStart"/>
-            <w:r>
-              <w:rPr>
-                <w:rFonts w:cs="Consolas"/>
-                <w:szCs w:val="20"/>
-              </w:rPr>
-              <w:t>Avg</w:t>
-            </w:r>
-            <w:proofErr w:type="spellEnd"/>
-            <w:r>
-              <w:rPr>
-                <w:rFonts w:cs="Consolas"/>
-                <w:szCs w:val="20"/>
-              </w:rPr>
-              <w:t xml:space="preserve"> Simple Perceptron</w:t>
+            <w:r>
+              <w:rPr>
+                <w:rFonts w:cs="Consolas"/>
+                <w:szCs w:val="20"/>
+              </w:rPr>
+              <w:t>Avg Simple Perceptron</w:t>
             </w:r>
           </w:p>
         </w:tc>
@@ -8945,7 +8014,6 @@
           <w:rFonts w:cs="Consolas"/>
           <w:szCs w:val="20"/>
         </w:rPr>
-        <w:lastRenderedPageBreak/>
         <w:t xml:space="preserve">So, from all the above observations </w:t>
       </w:r>
       <w:r>
@@ -9063,25 +8131,51 @@
           <w:i/>
           <w:szCs w:val="20"/>
         </w:rPr>
-        <w:t>Digit&lt;</w:t>
-      </w:r>
-      <w:proofErr w:type="spellStart"/>
+        <w:t>Digit&lt;i&gt;</w:t>
+      </w:r>
       <w:r>
         <w:rPr>
           <w:rFonts w:cs="Consolas"/>
           <w:i/>
           <w:szCs w:val="20"/>
         </w:rPr>
-        <w:t>i</w:t>
-      </w:r>
-      <w:proofErr w:type="spellEnd"/>
+        <w:t>.tra</w:t>
+      </w:r>
+      <w:r>
+        <w:rPr>
+          <w:rFonts w:cs="Consolas"/>
+          <w:szCs w:val="20"/>
+        </w:rPr>
+        <w:t xml:space="preserve"> file and converts into sparse format. </w:t>
+      </w:r>
+      <w:r>
+        <w:rPr>
+          <w:rFonts w:cs="Consolas"/>
+          <w:szCs w:val="20"/>
+        </w:rPr>
+        <w:t>W</w:t>
+      </w:r>
+      <w:r>
+        <w:rPr>
+          <w:rFonts w:cs="Consolas"/>
+          <w:szCs w:val="20"/>
+        </w:rPr>
+        <w:t xml:space="preserve">e need sparse files for test data </w:t>
+      </w:r>
+      <w:r>
+        <w:rPr>
+          <w:rFonts w:cs="Consolas"/>
+          <w:szCs w:val="20"/>
+        </w:rPr>
+        <w:t xml:space="preserve">as well. So, first run </w:t>
+      </w:r>
       <w:r>
         <w:rPr>
           <w:rFonts w:cs="Consolas"/>
           <w:i/>
           <w:szCs w:val="20"/>
         </w:rPr>
-        <w:t>&gt;</w:t>
+        <w:t>TrainingDataSeparator.java</w:t>
       </w:r>
       <w:r>
         <w:rPr>
@@ -9089,143 +8183,279 @@
           <w:i/>
           <w:szCs w:val="20"/>
         </w:rPr>
+        <w:t xml:space="preserve"> </w:t>
+      </w:r>
+      <w:r>
+        <w:rPr>
+          <w:rFonts w:cs="Consolas"/>
+          <w:szCs w:val="20"/>
+        </w:rPr>
+        <w:t xml:space="preserve">to get </w:t>
+      </w:r>
+      <w:r>
+        <w:rPr>
+          <w:rFonts w:cs="Consolas"/>
+          <w:i/>
+          <w:szCs w:val="20"/>
+        </w:rPr>
+        <w:t>Digit&lt;i&gt;.tes</w:t>
+      </w:r>
+      <w:r>
+        <w:rPr>
+          <w:rFonts w:cs="Consolas"/>
+          <w:i/>
+          <w:szCs w:val="20"/>
+        </w:rPr>
+        <w:t xml:space="preserve"> </w:t>
+      </w:r>
+      <w:r>
+        <w:rPr>
+          <w:rFonts w:cs="Consolas"/>
+          <w:szCs w:val="20"/>
+        </w:rPr>
+        <w:t xml:space="preserve">files, which are inputs to </w:t>
+      </w:r>
+      <w:r>
+        <w:rPr>
+          <w:rFonts w:cs="Consolas"/>
+          <w:i/>
+          <w:szCs w:val="20"/>
+        </w:rPr>
+        <w:t>SvmFileGeneration.java</w:t>
+      </w:r>
+      <w:r>
+        <w:rPr>
+          <w:rFonts w:cs="Consolas"/>
+          <w:i/>
+          <w:szCs w:val="20"/>
+        </w:rPr>
+        <w:t xml:space="preserve">. </w:t>
+      </w:r>
+      <w:r>
+        <w:rPr>
+          <w:rFonts w:cs="Consolas"/>
+          <w:szCs w:val="20"/>
+        </w:rPr>
+        <w:t>Thus we can generate sparse data files from our data files.</w:t>
+      </w:r>
+    </w:p>
+    <w:p>
+      <w:pPr>
+        <w:pStyle w:val="ListParagraph"/>
+        <w:autoSpaceDE w:val="0"/>
+        <w:autoSpaceDN w:val="0"/>
+        <w:adjustRightInd w:val="0"/>
+        <w:spacing w:after="0" w:line="240" w:lineRule="auto"/>
+        <w:jc w:val="both"/>
+        <w:rPr>
+          <w:rFonts w:cs="Consolas"/>
+          <w:szCs w:val="20"/>
+        </w:rPr>
+      </w:pPr>
+    </w:p>
+    <w:p>
+      <w:pPr>
+        <w:pStyle w:val="ListParagraph"/>
+        <w:autoSpaceDE w:val="0"/>
+        <w:autoSpaceDN w:val="0"/>
+        <w:adjustRightInd w:val="0"/>
+        <w:spacing w:after="0" w:line="240" w:lineRule="auto"/>
+        <w:ind w:firstLine="720"/>
+        <w:jc w:val="both"/>
+        <w:rPr>
+          <w:rFonts w:cs="Consolas"/>
+          <w:szCs w:val="20"/>
+        </w:rPr>
+      </w:pPr>
+      <w:r>
+        <w:rPr>
+          <w:rFonts w:cs="Consolas"/>
+          <w:szCs w:val="20"/>
+        </w:rPr>
+        <w:t xml:space="preserve">Now, lets run </w:t>
+      </w:r>
+      <w:r>
+        <w:rPr>
+          <w:rFonts w:cs="Consolas"/>
+          <w:i/>
+          <w:szCs w:val="20"/>
+        </w:rPr>
+        <w:t>training.sh</w:t>
+      </w:r>
+      <w:r>
+        <w:rPr>
+          <w:rFonts w:cs="Consolas"/>
+          <w:i/>
+          <w:szCs w:val="20"/>
+        </w:rPr>
+        <w:t xml:space="preserve"> </w:t>
+      </w:r>
+      <w:r>
+        <w:rPr>
+          <w:rFonts w:cs="Consolas"/>
+          <w:szCs w:val="20"/>
+        </w:rPr>
+        <w:t xml:space="preserve">script to generate model files for each digit. Then run </w:t>
+      </w:r>
+      <w:r>
+        <w:rPr>
+          <w:rFonts w:cs="Consolas"/>
+          <w:i/>
+          <w:szCs w:val="20"/>
+        </w:rPr>
+        <w:t>classify.sh</w:t>
+      </w:r>
+      <w:r>
+        <w:rPr>
+          <w:rFonts w:cs="Consolas"/>
+          <w:i/>
+          <w:szCs w:val="20"/>
+        </w:rPr>
+        <w:t xml:space="preserve"> </w:t>
+      </w:r>
+      <w:r>
+        <w:rPr>
+          <w:rFonts w:cs="Consolas"/>
+          <w:szCs w:val="20"/>
+        </w:rPr>
+        <w:t>script to classify test files. Comment or uncomment code depending on our usage of linear / Gaussian SVMs.</w:t>
+      </w:r>
+    </w:p>
+    <w:p>
+      <w:pPr>
+        <w:pStyle w:val="ListParagraph"/>
+        <w:autoSpaceDE w:val="0"/>
+        <w:autoSpaceDN w:val="0"/>
+        <w:adjustRightInd w:val="0"/>
+        <w:spacing w:after="0" w:line="240" w:lineRule="auto"/>
+        <w:ind w:firstLine="720"/>
+        <w:jc w:val="both"/>
+        <w:rPr>
+          <w:rFonts w:cs="Consolas"/>
+          <w:szCs w:val="20"/>
+        </w:rPr>
+      </w:pPr>
+    </w:p>
+    <w:p>
+      <w:pPr>
+        <w:pStyle w:val="ListParagraph"/>
+        <w:autoSpaceDE w:val="0"/>
+        <w:autoSpaceDN w:val="0"/>
+        <w:adjustRightInd w:val="0"/>
+        <w:spacing w:after="0" w:line="240" w:lineRule="auto"/>
+        <w:ind w:firstLine="720"/>
+        <w:jc w:val="both"/>
+        <w:rPr>
+          <w:rFonts w:cs="Consolas"/>
+          <w:szCs w:val="20"/>
+        </w:rPr>
+      </w:pPr>
+      <w:r>
+        <w:rPr>
+          <w:rFonts w:cs="Consolas"/>
+          <w:szCs w:val="20"/>
+        </w:rPr>
+        <w:t xml:space="preserve">From our observations previously lets take </w:t>
+      </w:r>
+      <w:r>
+        <w:rPr>
+          <w:rFonts w:cs="Consolas"/>
+          <w:szCs w:val="20"/>
+        </w:rPr>
+        <w:t>σ = 10</w:t>
+      </w:r>
+      <w:r>
+        <w:rPr>
+          <w:rFonts w:cs="Consolas"/>
+          <w:szCs w:val="20"/>
+        </w:rPr>
+        <w:t xml:space="preserve"> than σ = 0.5 (which yields bad results). We can even check in the Confusion matrix below for </w:t>
+      </w:r>
+      <w:r>
+        <w:rPr>
+          <w:rFonts w:cs="Consolas"/>
+          <w:szCs w:val="20"/>
+        </w:rPr>
+        <w:t xml:space="preserve">σ = </w:t>
+      </w:r>
+      <w:r>
+        <w:rPr>
+          <w:rFonts w:cs="Consolas"/>
+          <w:szCs w:val="20"/>
+        </w:rPr>
+        <w:t xml:space="preserve">0.5 i.e </w:t>
+      </w:r>
+      <w:r>
+        <w:rPr>
+          <w:rFonts w:cs="Consolas"/>
+          <w:szCs w:val="20"/>
+        </w:rPr>
+        <w:t>ɣ =</w:t>
+      </w:r>
+      <w:r>
+        <w:rPr>
+          <w:rFonts w:cs="Consolas"/>
+          <w:szCs w:val="20"/>
+        </w:rPr>
+        <w:t xml:space="preserve"> 2. For better </w:t>
+      </w:r>
+      <w:r>
+        <w:rPr>
+          <w:rFonts w:cs="Consolas"/>
+          <w:szCs w:val="20"/>
+        </w:rPr>
+        <w:t>comparison</w:t>
+      </w:r>
+      <w:r>
+        <w:rPr>
+          <w:rFonts w:cs="Consolas"/>
+          <w:szCs w:val="20"/>
+        </w:rPr>
+        <w:t xml:space="preserve"> purposes lets take </w:t>
+      </w:r>
+      <w:r>
+        <w:rPr>
+          <w:rFonts w:cs="Consolas"/>
+          <w:szCs w:val="20"/>
+        </w:rPr>
+        <w:t>ɣ =</w:t>
+      </w:r>
+      <w:r>
+        <w:rPr>
+          <w:rFonts w:cs="Consolas"/>
+          <w:szCs w:val="20"/>
+        </w:rPr>
+        <w:t xml:space="preserve"> 0.005 (1/2*</w:t>
+      </w:r>
+      <w:r>
+        <w:rPr>
+          <w:rFonts w:cs="Consolas"/>
+          <w:szCs w:val="20"/>
+        </w:rPr>
+        <w:t>σ</w:t>
+      </w:r>
+      <w:r>
+        <w:rPr>
+          <w:rFonts w:cs="Consolas"/>
+          <w:szCs w:val="20"/>
+          <w:vertAlign w:val="superscript"/>
+        </w:rPr>
+        <w:t>2</w:t>
+      </w:r>
+      <w:r>
+        <w:rPr>
+          <w:rFonts w:cs="Consolas"/>
+          <w:szCs w:val="20"/>
+        </w:rPr>
+        <w:t>)</w:t>
+      </w:r>
+      <w:r>
+        <w:rPr>
+          <w:rFonts w:cs="Consolas"/>
+          <w:szCs w:val="20"/>
+        </w:rPr>
         <w:t>.</w:t>
       </w:r>
-      <w:proofErr w:type="spellStart"/>
-      <w:r>
-        <w:rPr>
-          <w:rFonts w:cs="Consolas"/>
-          <w:i/>
-          <w:szCs w:val="20"/>
-        </w:rPr>
-        <w:t>tra</w:t>
-      </w:r>
-      <w:proofErr w:type="spellEnd"/>
-      <w:r>
-        <w:rPr>
-          <w:rFonts w:cs="Consolas"/>
-          <w:szCs w:val="20"/>
-        </w:rPr>
-        <w:t xml:space="preserve"> file and converts into sparse format. </w:t>
-      </w:r>
-      <w:r>
-        <w:rPr>
-          <w:rFonts w:cs="Consolas"/>
-          <w:szCs w:val="20"/>
-        </w:rPr>
-        <w:t>W</w:t>
-      </w:r>
-      <w:r>
-        <w:rPr>
-          <w:rFonts w:cs="Consolas"/>
-          <w:szCs w:val="20"/>
-        </w:rPr>
-        <w:t xml:space="preserve">e need sparse files for test data </w:t>
-      </w:r>
-      <w:r>
-        <w:rPr>
-          <w:rFonts w:cs="Consolas"/>
-          <w:szCs w:val="20"/>
-        </w:rPr>
-        <w:t xml:space="preserve">as well. So, first run </w:t>
-      </w:r>
-      <w:r>
-        <w:rPr>
-          <w:rFonts w:cs="Consolas"/>
-          <w:i/>
-          <w:szCs w:val="20"/>
-        </w:rPr>
-        <w:t>TrainingDataSeparator.java</w:t>
-      </w:r>
-      <w:r>
-        <w:rPr>
-          <w:rFonts w:cs="Consolas"/>
-          <w:i/>
-          <w:szCs w:val="20"/>
-        </w:rPr>
-        <w:t xml:space="preserve"> </w:t>
-      </w:r>
-      <w:r>
-        <w:rPr>
-          <w:rFonts w:cs="Consolas"/>
-          <w:szCs w:val="20"/>
-        </w:rPr>
-        <w:t xml:space="preserve">to get </w:t>
-      </w:r>
-      <w:r>
-        <w:rPr>
-          <w:rFonts w:cs="Consolas"/>
-          <w:i/>
-          <w:szCs w:val="20"/>
-        </w:rPr>
-        <w:t>Digit&lt;</w:t>
-      </w:r>
-      <w:proofErr w:type="spellStart"/>
-      <w:r>
-        <w:rPr>
-          <w:rFonts w:cs="Consolas"/>
-          <w:i/>
-          <w:szCs w:val="20"/>
-        </w:rPr>
-        <w:t>i</w:t>
-      </w:r>
-      <w:proofErr w:type="spellEnd"/>
-      <w:r>
-        <w:rPr>
-          <w:rFonts w:cs="Consolas"/>
-          <w:i/>
-          <w:szCs w:val="20"/>
-        </w:rPr>
-        <w:t>&gt;.</w:t>
-      </w:r>
-      <w:proofErr w:type="spellStart"/>
-      <w:r>
-        <w:rPr>
-          <w:rFonts w:cs="Consolas"/>
-          <w:i/>
-          <w:szCs w:val="20"/>
-        </w:rPr>
-        <w:t>tes</w:t>
-      </w:r>
-      <w:proofErr w:type="spellEnd"/>
-      <w:r>
-        <w:rPr>
-          <w:rFonts w:cs="Consolas"/>
-          <w:i/>
-          <w:szCs w:val="20"/>
-        </w:rPr>
-        <w:t xml:space="preserve"> </w:t>
-      </w:r>
-      <w:r>
-        <w:rPr>
-          <w:rFonts w:cs="Consolas"/>
-          <w:szCs w:val="20"/>
-        </w:rPr>
-        <w:t xml:space="preserve">files, which are inputs to </w:t>
-      </w:r>
-      <w:r>
-        <w:rPr>
-          <w:rFonts w:cs="Consolas"/>
-          <w:i/>
-          <w:szCs w:val="20"/>
-        </w:rPr>
-        <w:t>SvmFileGeneration.java</w:t>
-      </w:r>
-      <w:r>
-        <w:rPr>
-          <w:rFonts w:cs="Consolas"/>
-          <w:i/>
-          <w:szCs w:val="20"/>
-        </w:rPr>
-        <w:t xml:space="preserve">. </w:t>
-      </w:r>
-      <w:r>
-        <w:rPr>
-          <w:rFonts w:cs="Consolas"/>
-          <w:szCs w:val="20"/>
-        </w:rPr>
-        <w:t>Thus we can generate sparse data files from our data files.</w:t>
-      </w:r>
     </w:p>
     <w:p>
       <w:pPr>
@@ -9234,20 +8464,6 @@
         <w:autoSpaceDN w:val="0"/>
         <w:adjustRightInd w:val="0"/>
         <w:spacing w:after="0" w:line="240" w:lineRule="auto"/>
-        <w:jc w:val="both"/>
-        <w:rPr>
-          <w:rFonts w:cs="Consolas"/>
-          <w:szCs w:val="20"/>
-        </w:rPr>
-      </w:pPr>
-    </w:p>
-    <w:p>
-      <w:pPr>
-        <w:pStyle w:val="ListParagraph"/>
-        <w:autoSpaceDE w:val="0"/>
-        <w:autoSpaceDN w:val="0"/>
-        <w:adjustRightInd w:val="0"/>
-        <w:spacing w:after="0" w:line="240" w:lineRule="auto"/>
         <w:ind w:firstLine="720"/>
         <w:jc w:val="both"/>
         <w:rPr>
@@ -9255,81 +8471,9 @@
           <w:szCs w:val="20"/>
         </w:rPr>
       </w:pPr>
-      <w:r>
-        <w:rPr>
-          <w:rFonts w:cs="Consolas"/>
-          <w:szCs w:val="20"/>
-        </w:rPr>
-        <w:t xml:space="preserve">Now, </w:t>
-      </w:r>
-      <w:proofErr w:type="spellStart"/>
-      <w:proofErr w:type="gramStart"/>
-      <w:r>
-        <w:rPr>
-          <w:rFonts w:cs="Consolas"/>
-          <w:szCs w:val="20"/>
-        </w:rPr>
-        <w:t>lets</w:t>
-      </w:r>
-      <w:proofErr w:type="spellEnd"/>
-      <w:proofErr w:type="gramEnd"/>
-      <w:r>
-        <w:rPr>
-          <w:rFonts w:cs="Consolas"/>
-          <w:szCs w:val="20"/>
-        </w:rPr>
-        <w:t xml:space="preserve"> run </w:t>
-      </w:r>
-      <w:r>
-        <w:rPr>
-          <w:rFonts w:cs="Consolas"/>
-          <w:i/>
-          <w:szCs w:val="20"/>
-        </w:rPr>
-        <w:t>training.sh</w:t>
-      </w:r>
-      <w:r>
-        <w:rPr>
-          <w:rFonts w:cs="Consolas"/>
-          <w:i/>
-          <w:szCs w:val="20"/>
-        </w:rPr>
-        <w:t xml:space="preserve"> </w:t>
-      </w:r>
-      <w:r>
-        <w:rPr>
-          <w:rFonts w:cs="Consolas"/>
-          <w:szCs w:val="20"/>
-        </w:rPr>
-        <w:t xml:space="preserve">script to generate model files for each digit. Then run </w:t>
-      </w:r>
-      <w:r>
-        <w:rPr>
-          <w:rFonts w:cs="Consolas"/>
-          <w:i/>
-          <w:szCs w:val="20"/>
-        </w:rPr>
-        <w:t>classify.sh</w:t>
-      </w:r>
-      <w:r>
-        <w:rPr>
-          <w:rFonts w:cs="Consolas"/>
-          <w:i/>
-          <w:szCs w:val="20"/>
-        </w:rPr>
-        <w:t xml:space="preserve"> </w:t>
-      </w:r>
-      <w:r>
-        <w:rPr>
-          <w:rFonts w:cs="Consolas"/>
-          <w:szCs w:val="20"/>
-        </w:rPr>
-        <w:t>script to classify test files. Comment or uncomment code depending on our usage of linear / Gaussian SVMs.</w:t>
-      </w:r>
-    </w:p>
-    <w:p>
-      <w:pPr>
-        <w:pStyle w:val="ListParagraph"/>
+    </w:p>
+    <w:p>
+      <w:pPr>
         <w:autoSpaceDE w:val="0"/>
         <w:autoSpaceDN w:val="0"/>
         <w:adjustRightInd w:val="0"/>
@@ -9338,204 +8482,6 @@
         <w:jc w:val="both"/>
         <w:rPr>
           <w:rFonts w:cs="Consolas"/>
-          <w:szCs w:val="20"/>
-        </w:rPr>
-      </w:pPr>
-    </w:p>
-    <w:p>
-      <w:pPr>
-        <w:pStyle w:val="ListParagraph"/>
-        <w:autoSpaceDE w:val="0"/>
-        <w:autoSpaceDN w:val="0"/>
-        <w:adjustRightInd w:val="0"/>
-        <w:spacing w:after="0" w:line="240" w:lineRule="auto"/>
-        <w:ind w:firstLine="720"/>
-        <w:jc w:val="both"/>
-        <w:rPr>
-          <w:rFonts w:cs="Consolas"/>
-          <w:szCs w:val="20"/>
-        </w:rPr>
-      </w:pPr>
-      <w:r>
-        <w:rPr>
-          <w:rFonts w:cs="Consolas"/>
-          <w:szCs w:val="20"/>
-        </w:rPr>
-        <w:t xml:space="preserve">From our observations previously </w:t>
-      </w:r>
-      <w:proofErr w:type="spellStart"/>
-      <w:r>
-        <w:rPr>
-          <w:rFonts w:cs="Consolas"/>
-          <w:szCs w:val="20"/>
-        </w:rPr>
-        <w:t>lets</w:t>
-      </w:r>
-      <w:proofErr w:type="spellEnd"/>
-      <w:r>
-        <w:rPr>
-          <w:rFonts w:cs="Consolas"/>
-          <w:szCs w:val="20"/>
-        </w:rPr>
-        <w:t xml:space="preserve"> take </w:t>
-      </w:r>
-      <w:r>
-        <w:rPr>
-          <w:rFonts w:cs="Consolas"/>
-          <w:szCs w:val="20"/>
-        </w:rPr>
-        <w:t>σ = 10</w:t>
-      </w:r>
-      <w:r>
-        <w:rPr>
-          <w:rFonts w:cs="Consolas"/>
-          <w:szCs w:val="20"/>
-        </w:rPr>
-        <w:t xml:space="preserve"> than σ = 0.5 (which yields bad results). We can even check in the Confusion matrix below for </w:t>
-      </w:r>
-      <w:r>
-        <w:rPr>
-          <w:rFonts w:cs="Consolas"/>
-          <w:szCs w:val="20"/>
-        </w:rPr>
-        <w:t xml:space="preserve">σ = </w:t>
-      </w:r>
-      <w:r>
-        <w:rPr>
-          <w:rFonts w:cs="Consolas"/>
-          <w:szCs w:val="20"/>
-        </w:rPr>
-        <w:t xml:space="preserve">0.5 </w:t>
-      </w:r>
-      <w:proofErr w:type="spellStart"/>
-      <w:r>
-        <w:rPr>
-          <w:rFonts w:cs="Consolas"/>
-          <w:szCs w:val="20"/>
-        </w:rPr>
-        <w:t>i.e</w:t>
-      </w:r>
-      <w:proofErr w:type="spellEnd"/>
-      <w:r>
-        <w:rPr>
-          <w:rFonts w:cs="Consolas"/>
-          <w:szCs w:val="20"/>
-        </w:rPr>
-        <w:t xml:space="preserve"> </w:t>
-      </w:r>
-      <w:r>
-        <w:rPr>
-          <w:rFonts w:cs="Consolas"/>
-          <w:szCs w:val="20"/>
-        </w:rPr>
-        <w:t>ɣ =</w:t>
-      </w:r>
-      <w:r>
-        <w:rPr>
-          <w:rFonts w:cs="Consolas"/>
-          <w:szCs w:val="20"/>
-        </w:rPr>
-        <w:t xml:space="preserve"> 2. For better </w:t>
-      </w:r>
-      <w:r>
-        <w:rPr>
-          <w:rFonts w:cs="Consolas"/>
-          <w:szCs w:val="20"/>
-        </w:rPr>
-        <w:t>comparison</w:t>
-      </w:r>
-      <w:r>
-        <w:rPr>
-          <w:rFonts w:cs="Consolas"/>
-          <w:szCs w:val="20"/>
-        </w:rPr>
-        <w:t xml:space="preserve"> purposes </w:t>
-      </w:r>
-      <w:proofErr w:type="spellStart"/>
-      <w:r>
-        <w:rPr>
-          <w:rFonts w:cs="Consolas"/>
-          <w:szCs w:val="20"/>
-        </w:rPr>
-        <w:t>lets</w:t>
-      </w:r>
-      <w:proofErr w:type="spellEnd"/>
-      <w:r>
-        <w:rPr>
-          <w:rFonts w:cs="Consolas"/>
-          <w:szCs w:val="20"/>
-        </w:rPr>
-        <w:t xml:space="preserve"> take </w:t>
-      </w:r>
-      <w:r>
-        <w:rPr>
-          <w:rFonts w:cs="Consolas"/>
-          <w:szCs w:val="20"/>
-        </w:rPr>
-        <w:t>ɣ =</w:t>
-      </w:r>
-      <w:r>
-        <w:rPr>
-          <w:rFonts w:cs="Consolas"/>
-          <w:szCs w:val="20"/>
-        </w:rPr>
-        <w:t xml:space="preserve"> 0.005 (1/2*</w:t>
-      </w:r>
-      <w:r>
-        <w:rPr>
-          <w:rFonts w:cs="Consolas"/>
-          <w:szCs w:val="20"/>
-        </w:rPr>
-        <w:t>σ</w:t>
-      </w:r>
-      <w:r>
-        <w:rPr>
-          <w:rFonts w:cs="Consolas"/>
-          <w:szCs w:val="20"/>
-          <w:vertAlign w:val="superscript"/>
-        </w:rPr>
-        <w:t>2</w:t>
-      </w:r>
-      <w:r>
-        <w:rPr>
-          <w:rFonts w:cs="Consolas"/>
-          <w:szCs w:val="20"/>
-        </w:rPr>
-        <w:t>)</w:t>
-      </w:r>
-      <w:r>
-        <w:rPr>
-          <w:rFonts w:cs="Consolas"/>
-          <w:szCs w:val="20"/>
-        </w:rPr>
-        <w:t>.</w:t>
-      </w:r>
-    </w:p>
-    <w:p>
-      <w:pPr>
-        <w:pStyle w:val="ListParagraph"/>
-        <w:autoSpaceDE w:val="0"/>
-        <w:autoSpaceDN w:val="0"/>
-        <w:adjustRightInd w:val="0"/>
-        <w:spacing w:after="0" w:line="240" w:lineRule="auto"/>
-        <w:ind w:firstLine="720"/>
-        <w:jc w:val="both"/>
-        <w:rPr>
-          <w:rFonts w:cs="Consolas"/>
-          <w:szCs w:val="20"/>
-        </w:rPr>
-      </w:pPr>
-    </w:p>
-    <w:p>
-      <w:pPr>
-        <w:autoSpaceDE w:val="0"/>
-        <w:autoSpaceDN w:val="0"/>
-        <w:adjustRightInd w:val="0"/>
-        <w:spacing w:after="0" w:line="240" w:lineRule="auto"/>
-        <w:ind w:firstLine="720"/>
-        <w:jc w:val="both"/>
-        <w:rPr>
-          <w:rFonts w:cs="Consolas"/>
           <w:b/>
           <w:szCs w:val="20"/>
         </w:rPr>
@@ -9547,6 +8493,7 @@
           <w:szCs w:val="20"/>
           <w:u w:val="single"/>
         </w:rPr>
+        <w:lastRenderedPageBreak/>
         <w:t xml:space="preserve">Overall </w:t>
       </w:r>
       <w:r>
@@ -10266,23 +9213,7 @@
           <w:rFonts w:cs="Consolas"/>
           <w:szCs w:val="20"/>
         </w:rPr>
-        <w:t xml:space="preserve">t almost took 5 min in perceptron but here it is just 12 </w:t>
-      </w:r>
-      <w:proofErr w:type="spellStart"/>
-      <w:r>
-        <w:rPr>
-          <w:rFonts w:cs="Consolas"/>
-          <w:szCs w:val="20"/>
-        </w:rPr>
-        <w:t>secs</w:t>
-      </w:r>
-      <w:proofErr w:type="spellEnd"/>
-      <w:r>
-        <w:rPr>
-          <w:rFonts w:cs="Consolas"/>
-          <w:szCs w:val="20"/>
-        </w:rPr>
-        <w:t>.</w:t>
+        <w:t>t almost took 5 min in perceptron but here it is just 12 secs.</w:t>
       </w:r>
     </w:p>
     <w:p>
@@ -10362,7 +9293,6 @@
           <w:szCs w:val="20"/>
           <w:u w:val="single"/>
         </w:rPr>
-        <w:lastRenderedPageBreak/>
         <w:t>Support Vectors Count</w:t>
       </w:r>
       <w:r>
@@ -11476,7 +10406,7 @@
                     </pic:cNvPicPr>
                   </pic:nvPicPr>
                   <pic:blipFill>
-                    <a:blip r:embed="rId12">
+                    <a:blip r:embed="rId11">
                       <a:extLst>
                         <a:ext uri="{28A0092B-C50C-407E-A947-70E740481C1C}">
                           <a14:useLocalDpi xmlns:a14="http://schemas.microsoft.com/office/drawing/2010/main" val="0"/>
@@ -11754,7 +10684,6 @@
           <w:rFonts w:cs="Consolas"/>
           <w:szCs w:val="20"/>
         </w:rPr>
-        <w:lastRenderedPageBreak/>
         <w:t xml:space="preserve">Just for comparison purposes, SVM Gaussian Confusion matrix for </w:t>
       </w:r>
       <w:r>
@@ -11821,7 +10750,7 @@
                     </pic:cNvPicPr>
                   </pic:nvPicPr>
                   <pic:blipFill>
-                    <a:blip r:embed="rId13">
+                    <a:blip r:embed="rId12">
                       <a:extLst>
                         <a:ext uri="{28A0092B-C50C-407E-A947-70E740481C1C}">
                           <a14:useLocalDpi xmlns:a14="http://schemas.microsoft.com/office/drawing/2010/main" val="0"/>
@@ -11854,7 +10783,7 @@
       </w:r>
     </w:p>
     <w:sectPr>
-      <w:footerReference w:type="default" r:id="rId14"/>
+      <w:footerReference w:type="default" r:id="rId13"/>
       <w:pgSz w:w="12240" w:h="15840"/>
       <w:pgMar w:top="1440" w:right="1440" w:bottom="1440" w:left="1440" w:header="720" w:footer="720" w:gutter="0"/>
       <w:cols w:space="720"/>
@@ -11923,7 +10852,7 @@
           <w:rPr>
             <w:noProof/>
           </w:rPr>
-          <w:t>9</w:t>
+          <w:t>7</w:t>
         </w:r>
         <w:r>
           <w:rPr>
@@ -13382,7 +12311,7 @@
 </file>
 
 <file path=customXml/itemProps1.xml><?xml version="1.0" encoding="utf-8"?>
-<ds:datastoreItem xmlns:ds="http://schemas.openxmlformats.org/officeDocument/2006/customXml" ds:itemID="{A3690630-C50F-45E3-979F-FE3F2A1227B6}">
+<ds:datastoreItem xmlns:ds="http://schemas.openxmlformats.org/officeDocument/2006/customXml" ds:itemID="{90F1F3A0-518D-453B-8233-7E73138ABC8E}">
   <ds:schemaRefs>
     <ds:schemaRef ds:uri="http://schemas.openxmlformats.org/officeDocument/2006/bibliography"/>
   </ds:schemaRefs>

</xml_diff>